<commit_message>
Introduction to Angular 8
</commit_message>
<xml_diff>
--- a/Angular 8 Udemy.docx
+++ b/Angular 8 Udemy.docx
@@ -1006,13 +1006,7 @@
         <w:rPr>
           <w:color w:val="92D050"/>
         </w:rPr>
-        <w:t>We also see title = 'app'.</w:t>
-      </w:r>
-      <w:r>
-        <w:rPr>
-          <w:color w:val="92D050"/>
-        </w:rPr>
-        <w:t xml:space="preserve"> In “</w:t>
+        <w:t>We also see title = 'app'. In “</w:t>
       </w:r>
       <w:proofErr w:type="spellStart"/>
       <w:proofErr w:type="gramStart"/>
@@ -3592,12 +3586,4506 @@
     <w:p>
       <w:pPr>
         <w:pStyle w:val="NoSpacing"/>
+        <w:jc w:val="both"/>
+        <w:rPr>
+          <w:color w:val="92D050"/>
+        </w:rPr>
+      </w:pPr>
+      <w:r>
+        <w:rPr>
+          <w:color w:val="92D050"/>
+        </w:rPr>
+        <w:t>So this is the page as we see it right now in the project we created at the end of the last section,</w:t>
+      </w:r>
+    </w:p>
+    <w:p>
+      <w:pPr>
+        <w:pStyle w:val="NoSpacing"/>
+        <w:jc w:val="both"/>
+        <w:rPr>
+          <w:color w:val="92D050"/>
+        </w:rPr>
+      </w:pPr>
+      <w:r>
+        <w:rPr>
+          <w:color w:val="92D050"/>
+        </w:rPr>
+        <w:t>an empty page here, Angular, The Complete Guide, we reach it at localhost:4200, this is where our development</w:t>
+      </w:r>
+      <w:r>
+        <w:rPr>
+          <w:color w:val="92D050"/>
+        </w:rPr>
+        <w:t xml:space="preserve"> </w:t>
+      </w:r>
+      <w:r>
+        <w:rPr>
+          <w:color w:val="92D050"/>
+        </w:rPr>
+        <w:t>server hosted by the CLI or spun up by the CLI will host our Angular application.</w:t>
+      </w:r>
+    </w:p>
+    <w:p>
+      <w:pPr>
+        <w:pStyle w:val="NoSpacing"/>
+        <w:jc w:val="both"/>
+        <w:rPr>
+          <w:color w:val="92D050"/>
+        </w:rPr>
+      </w:pPr>
+      <w:r>
+        <w:rPr>
+          <w:color w:val="92D050"/>
+        </w:rPr>
+        <w:t xml:space="preserve">Now the content we see here can be changed by going to the </w:t>
+      </w:r>
+      <w:r>
+        <w:rPr>
+          <w:b/>
+          <w:i/>
+          <w:color w:val="92D050"/>
+        </w:rPr>
+        <w:t>app.component.html</w:t>
+      </w:r>
+      <w:r>
+        <w:rPr>
+          <w:color w:val="92D050"/>
+        </w:rPr>
+        <w:t xml:space="preserve"> of file in our app folder</w:t>
+      </w:r>
+    </w:p>
+    <w:p>
+      <w:pPr>
+        <w:pStyle w:val="NoSpacing"/>
+        <w:jc w:val="both"/>
+        <w:rPr>
+          <w:color w:val="92D050"/>
+        </w:rPr>
+      </w:pPr>
+      <w:r>
+        <w:rPr>
+          <w:color w:val="92D050"/>
+        </w:rPr>
+        <w:t>and in here, we can output some text let's say I'm the app component here in a h3 tag, a normal</w:t>
+      </w:r>
+    </w:p>
+    <w:p>
+      <w:pPr>
+        <w:pStyle w:val="NoSpacing"/>
+        <w:jc w:val="both"/>
+        <w:rPr>
+          <w:color w:val="92D050"/>
+        </w:rPr>
+      </w:pPr>
+      <w:r>
+        <w:rPr>
+          <w:color w:val="92D050"/>
+        </w:rPr>
+        <w:t>HTML tag</w:t>
+      </w:r>
+      <w:r>
+        <w:rPr>
+          <w:color w:val="92D050"/>
+        </w:rPr>
+        <w:t xml:space="preserve"> </w:t>
+      </w:r>
+      <w:r>
+        <w:rPr>
+          <w:color w:val="92D050"/>
+        </w:rPr>
+        <w:t>therefore. If we save this, we will see it here and it automatically has the bootstrap text style and so on</w:t>
+      </w:r>
+      <w:r>
+        <w:rPr>
+          <w:color w:val="92D050"/>
+        </w:rPr>
+        <w:t xml:space="preserve"> </w:t>
+      </w:r>
+      <w:r>
+        <w:rPr>
+          <w:color w:val="92D050"/>
+        </w:rPr>
+        <w:t>because we added bootstrap at the end of the last section too.</w:t>
+      </w:r>
+    </w:p>
+    <w:p>
+      <w:pPr>
+        <w:pStyle w:val="NoSpacing"/>
+        <w:jc w:val="both"/>
+        <w:rPr>
+          <w:color w:val="92D050"/>
+        </w:rPr>
+      </w:pPr>
+      <w:r>
+        <w:rPr>
+          <w:color w:val="92D050"/>
+        </w:rPr>
+        <w:t>But whilst it might seem kind of obvious that we see it here, it is also kind of strange,</w:t>
+      </w:r>
+      <w:r>
+        <w:rPr>
+          <w:color w:val="92D050"/>
+        </w:rPr>
+        <w:t xml:space="preserve"> </w:t>
+      </w:r>
+      <w:r>
+        <w:rPr>
+          <w:color w:val="92D050"/>
+        </w:rPr>
+        <w:t>how does our browser or how does the server hosting our app know that it should render the content of</w:t>
+      </w:r>
+      <w:r>
+        <w:rPr>
+          <w:color w:val="92D050"/>
+        </w:rPr>
+        <w:t xml:space="preserve"> </w:t>
+      </w:r>
+      <w:r>
+        <w:rPr>
+          <w:color w:val="92D050"/>
+        </w:rPr>
+        <w:t>app.component.html here?</w:t>
+      </w:r>
+    </w:p>
+    <w:p>
+      <w:pPr>
+        <w:pStyle w:val="NoSpacing"/>
+        <w:jc w:val="both"/>
+        <w:rPr>
+          <w:color w:val="92D050"/>
+        </w:rPr>
+      </w:pPr>
+      <w:r>
+        <w:rPr>
+          <w:color w:val="92D050"/>
+        </w:rPr>
+        <w:t>You could argue it's the only component we have right now and we will take a closer look at component</w:t>
+      </w:r>
+    </w:p>
+    <w:p>
+      <w:pPr>
+        <w:pStyle w:val="NoSpacing"/>
+        <w:jc w:val="both"/>
+        <w:rPr>
+          <w:color w:val="92D050"/>
+        </w:rPr>
+      </w:pPr>
+      <w:r>
+        <w:rPr>
+          <w:color w:val="92D050"/>
+        </w:rPr>
+        <w:lastRenderedPageBreak/>
+        <w:t>Soon</w:t>
+      </w:r>
+      <w:r>
+        <w:rPr>
+          <w:color w:val="92D050"/>
+        </w:rPr>
+        <w:t xml:space="preserve"> </w:t>
+      </w:r>
+      <w:r>
+        <w:rPr>
+          <w:color w:val="92D050"/>
+        </w:rPr>
+        <w:t>but that is not the reason</w:t>
+      </w:r>
+      <w:r>
+        <w:rPr>
+          <w:color w:val="92D050"/>
+        </w:rPr>
+        <w:t xml:space="preserve"> </w:t>
+      </w:r>
+      <w:r>
+        <w:rPr>
+          <w:color w:val="92D050"/>
+        </w:rPr>
+        <w:t>and actually, this is not the file served by the server,</w:t>
+      </w:r>
+      <w:r>
+        <w:rPr>
+          <w:color w:val="92D050"/>
+        </w:rPr>
+        <w:t xml:space="preserve"> </w:t>
+      </w:r>
+      <w:r>
+        <w:rPr>
+          <w:color w:val="92D050"/>
+        </w:rPr>
+        <w:t>instead the index.html file here is served by the server and remember that I told you that Angular</w:t>
+      </w:r>
+      <w:r>
+        <w:rPr>
+          <w:color w:val="92D050"/>
+        </w:rPr>
+        <w:t xml:space="preserve"> </w:t>
+      </w:r>
+      <w:r>
+        <w:rPr>
+          <w:color w:val="92D050"/>
+        </w:rPr>
+        <w:t>is a framework which allows you to create single page application,</w:t>
+      </w:r>
+      <w:r>
+        <w:rPr>
+          <w:color w:val="92D050"/>
+        </w:rPr>
+        <w:t xml:space="preserve"> </w:t>
+      </w:r>
+      <w:r>
+        <w:rPr>
+          <w:color w:val="92D050"/>
+        </w:rPr>
+        <w:t>this is the single page which is served, the index.html file.</w:t>
+      </w:r>
+    </w:p>
+    <w:p>
+      <w:pPr>
+        <w:pStyle w:val="NoSpacing"/>
+        <w:jc w:val="both"/>
+        <w:rPr>
+          <w:color w:val="92D050"/>
+        </w:rPr>
+      </w:pPr>
+      <w:r>
+        <w:rPr>
+          <w:color w:val="92D050"/>
+        </w:rPr>
+        <w:t>Now if you have a look at this file, we see this is a normal HTML file,</w:t>
+      </w:r>
+      <w:r>
+        <w:rPr>
+          <w:color w:val="92D050"/>
+        </w:rPr>
+        <w:t xml:space="preserve"> </w:t>
+      </w:r>
+      <w:r>
+        <w:rPr>
+          <w:color w:val="92D050"/>
+        </w:rPr>
+        <w:t>we define the title we could see on the tab in the browser here</w:t>
+      </w:r>
+      <w:r>
+        <w:rPr>
+          <w:color w:val="92D050"/>
+        </w:rPr>
+        <w:t xml:space="preserve"> </w:t>
+      </w:r>
+      <w:r>
+        <w:rPr>
+          <w:color w:val="92D050"/>
+        </w:rPr>
+        <w:t>and the body of this file is very interesting.</w:t>
+      </w:r>
+      <w:r>
+        <w:rPr>
+          <w:color w:val="92D050"/>
+        </w:rPr>
+        <w:t xml:space="preserve"> </w:t>
+      </w:r>
+      <w:r>
+        <w:rPr>
+          <w:color w:val="92D050"/>
+        </w:rPr>
+        <w:t xml:space="preserve">Here we get this app-root </w:t>
+      </w:r>
+      <w:r>
+        <w:rPr>
+          <w:color w:val="92D050"/>
+        </w:rPr>
+        <w:t xml:space="preserve">(index.html file) </w:t>
+      </w:r>
+      <w:r>
+        <w:rPr>
+          <w:color w:val="92D050"/>
+        </w:rPr>
+        <w:t>thing with loading.... in between.</w:t>
+      </w:r>
+      <w:r>
+        <w:rPr>
+          <w:color w:val="92D050"/>
+        </w:rPr>
+        <w:t xml:space="preserve"> </w:t>
+      </w:r>
+      <w:r>
+        <w:rPr>
+          <w:color w:val="92D050"/>
+        </w:rPr>
+        <w:t xml:space="preserve">Now clearly we don't see loading... </w:t>
+      </w:r>
+      <w:proofErr w:type="gramStart"/>
+      <w:r>
+        <w:rPr>
+          <w:color w:val="92D050"/>
+        </w:rPr>
+        <w:t>here</w:t>
+      </w:r>
+      <w:r>
+        <w:rPr>
+          <w:color w:val="92D050"/>
+        </w:rPr>
+        <w:t>( on</w:t>
+      </w:r>
+      <w:proofErr w:type="gramEnd"/>
+      <w:r>
+        <w:rPr>
+          <w:color w:val="92D050"/>
+        </w:rPr>
+        <w:t xml:space="preserve"> the local hos)</w:t>
+      </w:r>
+      <w:r>
+        <w:rPr>
+          <w:color w:val="92D050"/>
+        </w:rPr>
+        <w:t>,</w:t>
+      </w:r>
+      <w:r>
+        <w:rPr>
+          <w:color w:val="92D050"/>
+        </w:rPr>
+        <w:t xml:space="preserve"> </w:t>
+      </w:r>
+      <w:r>
+        <w:rPr>
+          <w:color w:val="92D050"/>
+        </w:rPr>
+        <w:t xml:space="preserve">so somehow this index.html file seems to have changed and it did, app-root here </w:t>
+      </w:r>
+      <w:proofErr w:type="spellStart"/>
+      <w:r>
+        <w:rPr>
+          <w:color w:val="92D050"/>
+        </w:rPr>
+        <w:t>here</w:t>
+      </w:r>
+      <w:proofErr w:type="spellEnd"/>
+      <w:r>
+        <w:rPr>
+          <w:color w:val="92D050"/>
+        </w:rPr>
+        <w:t xml:space="preserve"> of course is not a</w:t>
+      </w:r>
+      <w:r>
+        <w:rPr>
+          <w:color w:val="92D050"/>
+        </w:rPr>
+        <w:t xml:space="preserve"> </w:t>
+      </w:r>
+      <w:r>
+        <w:rPr>
+          <w:color w:val="92D050"/>
+        </w:rPr>
+        <w:t>default HTML element,</w:t>
+      </w:r>
+      <w:r>
+        <w:rPr>
+          <w:color w:val="92D050"/>
+        </w:rPr>
+        <w:t xml:space="preserve"> </w:t>
+      </w:r>
+      <w:r>
+        <w:rPr>
+          <w:color w:val="92D050"/>
+        </w:rPr>
+        <w:t>instead this is one of our own components. We will soon dive into how we create our own components but</w:t>
+      </w:r>
+      <w:r>
+        <w:rPr>
+          <w:color w:val="92D050"/>
+        </w:rPr>
+        <w:t xml:space="preserve"> </w:t>
+      </w:r>
+      <w:r>
+        <w:rPr>
+          <w:color w:val="92D050"/>
+        </w:rPr>
+        <w:t>the CLI created one for us,</w:t>
+      </w:r>
+      <w:r>
+        <w:rPr>
+          <w:color w:val="92D050"/>
+        </w:rPr>
+        <w:t xml:space="preserve"> </w:t>
+      </w:r>
+      <w:r>
+        <w:rPr>
+          <w:color w:val="92D050"/>
+        </w:rPr>
+        <w:t>the root component of our application, the component which will tie together our whole application in</w:t>
+      </w:r>
+      <w:r>
+        <w:rPr>
+          <w:color w:val="92D050"/>
+        </w:rPr>
+        <w:t xml:space="preserve"> </w:t>
+      </w:r>
+      <w:r>
+        <w:rPr>
+          <w:color w:val="92D050"/>
+        </w:rPr>
+        <w:t>the end and all the files in the app folder here which have component in their name,</w:t>
+      </w:r>
+      <w:r>
+        <w:rPr>
+          <w:color w:val="92D050"/>
+        </w:rPr>
+        <w:t xml:space="preserve"> </w:t>
+      </w:r>
+      <w:r>
+        <w:rPr>
+          <w:color w:val="92D050"/>
+        </w:rPr>
+        <w:t>so these files are related to this component.</w:t>
+      </w:r>
+    </w:p>
+    <w:p>
+      <w:pPr>
+        <w:pStyle w:val="NoSpacing"/>
+        <w:jc w:val="both"/>
+        <w:rPr>
+          <w:color w:val="92D050"/>
+        </w:rPr>
+      </w:pPr>
+      <w:r>
+        <w:rPr>
+          <w:color w:val="92D050"/>
+        </w:rPr>
+        <w:t>I will go into more detail about these files in one of the next lectures, for now let's take a closer</w:t>
+      </w:r>
+    </w:p>
+    <w:p>
+      <w:pPr>
+        <w:pStyle w:val="NoSpacing"/>
+        <w:jc w:val="both"/>
+        <w:rPr>
+          <w:color w:val="92D050"/>
+        </w:rPr>
+      </w:pPr>
+      <w:r>
+        <w:rPr>
+          <w:color w:val="92D050"/>
+        </w:rPr>
+        <w:t xml:space="preserve">look at the </w:t>
+      </w:r>
+      <w:proofErr w:type="spellStart"/>
+      <w:proofErr w:type="gramStart"/>
+      <w:r>
+        <w:rPr>
+          <w:color w:val="92D050"/>
+        </w:rPr>
+        <w:t>app.component</w:t>
+      </w:r>
+      <w:proofErr w:type="gramEnd"/>
+      <w:r>
+        <w:rPr>
+          <w:color w:val="92D050"/>
+        </w:rPr>
+        <w:t>.ts</w:t>
+      </w:r>
+      <w:proofErr w:type="spellEnd"/>
+      <w:r>
+        <w:rPr>
+          <w:color w:val="92D050"/>
+        </w:rPr>
+        <w:t xml:space="preserve"> file, the </w:t>
+      </w:r>
+      <w:proofErr w:type="spellStart"/>
+      <w:r>
+        <w:rPr>
+          <w:color w:val="92D050"/>
+        </w:rPr>
+        <w:t>TypeScript</w:t>
+      </w:r>
+      <w:proofErr w:type="spellEnd"/>
+      <w:r>
+        <w:rPr>
+          <w:color w:val="92D050"/>
+        </w:rPr>
+        <w:t xml:space="preserve"> file here.</w:t>
+      </w:r>
+      <w:r>
+        <w:rPr>
+          <w:color w:val="92D050"/>
+        </w:rPr>
+        <w:t xml:space="preserve"> </w:t>
+      </w:r>
+      <w:r>
+        <w:rPr>
+          <w:color w:val="92D050"/>
+        </w:rPr>
+        <w:t>Here you can see that we have this @component decorator, this seems to be important but more importantly</w:t>
+      </w:r>
+      <w:r>
+        <w:rPr>
+          <w:color w:val="92D050"/>
+        </w:rPr>
+        <w:t xml:space="preserve"> </w:t>
+      </w:r>
+      <w:r>
+        <w:rPr>
+          <w:color w:val="92D050"/>
+        </w:rPr>
+        <w:t>right now, you'll see that there, we have this selector property which assigns a string as a value and</w:t>
+      </w:r>
+      <w:r>
+        <w:rPr>
+          <w:color w:val="92D050"/>
+        </w:rPr>
+        <w:t xml:space="preserve"> </w:t>
+      </w:r>
+      <w:r>
+        <w:rPr>
+          <w:color w:val="92D050"/>
+        </w:rPr>
+        <w:t>this string holds</w:t>
+      </w:r>
+    </w:p>
+    <w:p>
+      <w:pPr>
+        <w:pStyle w:val="NoSpacing"/>
+        <w:jc w:val="both"/>
+        <w:rPr>
+          <w:color w:val="92D050"/>
+        </w:rPr>
+      </w:pPr>
+      <w:r>
+        <w:rPr>
+          <w:color w:val="92D050"/>
+        </w:rPr>
+        <w:t>app-root. Now this clearly is the same text as in our index.html file</w:t>
+      </w:r>
+      <w:r>
+        <w:rPr>
+          <w:color w:val="92D050"/>
+        </w:rPr>
+        <w:t xml:space="preserve"> </w:t>
+      </w:r>
+      <w:r>
+        <w:rPr>
+          <w:color w:val="92D050"/>
+        </w:rPr>
+        <w:t>and this actually is the information Angular needed to be able to replace this part here in this index.html</w:t>
+      </w:r>
+      <w:r>
+        <w:rPr>
+          <w:color w:val="92D050"/>
+        </w:rPr>
+        <w:t xml:space="preserve"> </w:t>
+      </w:r>
+      <w:r>
+        <w:rPr>
+          <w:color w:val="92D050"/>
+        </w:rPr>
+        <w:t>file with the template of this component, the component having this selector and the template</w:t>
+      </w:r>
+      <w:r>
+        <w:rPr>
+          <w:color w:val="92D050"/>
+        </w:rPr>
+        <w:t xml:space="preserve"> </w:t>
+      </w:r>
+      <w:r>
+        <w:rPr>
+          <w:color w:val="92D050"/>
+        </w:rPr>
+        <w:t>on this component simply is the content here in this app.component.html file.</w:t>
+      </w:r>
+      <w:r>
+        <w:rPr>
+          <w:color w:val="92D050"/>
+        </w:rPr>
+        <w:t xml:space="preserve"> </w:t>
+      </w:r>
+      <w:r>
+        <w:rPr>
+          <w:color w:val="92D050"/>
+        </w:rPr>
+        <w:t>Now whilst I will dive deeper into how to create components and how to configure them, this is what basically</w:t>
+      </w:r>
+      <w:r>
+        <w:rPr>
+          <w:color w:val="92D050"/>
+        </w:rPr>
+        <w:t xml:space="preserve"> </w:t>
+      </w:r>
+      <w:r>
+        <w:rPr>
+          <w:color w:val="92D050"/>
+        </w:rPr>
+        <w:t>happens at the startup, though</w:t>
+      </w:r>
+      <w:r>
+        <w:rPr>
+          <w:color w:val="92D050"/>
+        </w:rPr>
+        <w:t xml:space="preserve"> </w:t>
+      </w:r>
+      <w:r>
+        <w:rPr>
+          <w:color w:val="92D050"/>
+        </w:rPr>
+        <w:t>the missing information is how is Angular triggered,</w:t>
+      </w:r>
+      <w:r>
+        <w:rPr>
+          <w:color w:val="92D050"/>
+        </w:rPr>
+        <w:t xml:space="preserve"> </w:t>
+      </w:r>
+      <w:r>
+        <w:rPr>
+          <w:color w:val="92D050"/>
+        </w:rPr>
+        <w:t>how is it kicked off to actually run over our body here of this index.html file?</w:t>
+      </w:r>
+      <w:r>
+        <w:rPr>
+          <w:color w:val="92D050"/>
+        </w:rPr>
+        <w:t xml:space="preserve"> </w:t>
+      </w:r>
+      <w:r>
+        <w:rPr>
+          <w:color w:val="92D050"/>
+        </w:rPr>
+        <w:t>And the answer is in the final index.html file, getting served in the browser and we can verify</w:t>
+      </w:r>
+      <w:r>
+        <w:rPr>
+          <w:color w:val="92D050"/>
+        </w:rPr>
+        <w:t xml:space="preserve"> this by </w:t>
+      </w:r>
+      <w:r>
+        <w:rPr>
+          <w:color w:val="92D050"/>
+        </w:rPr>
+        <w:t>inspecting the source code here, we got a couple of script imports at the end.</w:t>
+      </w:r>
+      <w:r>
+        <w:rPr>
+          <w:color w:val="92D050"/>
+        </w:rPr>
+        <w:t xml:space="preserve"> These are injected by the </w:t>
+      </w:r>
+      <w:r>
+        <w:rPr>
+          <w:color w:val="92D050"/>
+        </w:rPr>
+        <w:t>CLI automatically,</w:t>
+      </w:r>
+      <w:r>
+        <w:rPr>
+          <w:color w:val="92D050"/>
+        </w:rPr>
+        <w:t xml:space="preserve"> </w:t>
+      </w:r>
+      <w:r>
+        <w:rPr>
+          <w:color w:val="92D050"/>
+        </w:rPr>
+        <w:t>so that is why we don't see it here in the raw index.html</w:t>
+      </w:r>
+      <w:r>
+        <w:rPr>
+          <w:color w:val="92D050"/>
+        </w:rPr>
+        <w:t xml:space="preserve"> </w:t>
+      </w:r>
+      <w:r>
+        <w:rPr>
+          <w:color w:val="92D050"/>
+        </w:rPr>
+        <w:t>file, here we don't have any script imports but whenever this ng serve process rebuilds</w:t>
+      </w:r>
+      <w:r>
+        <w:rPr>
+          <w:color w:val="92D050"/>
+        </w:rPr>
+        <w:t xml:space="preserve"> </w:t>
+      </w:r>
+      <w:r>
+        <w:rPr>
+          <w:color w:val="92D050"/>
+        </w:rPr>
+        <w:t>our project, it will create bundles,</w:t>
+      </w:r>
+      <w:r>
+        <w:rPr>
+          <w:color w:val="92D050"/>
+        </w:rPr>
+        <w:t xml:space="preserve"> </w:t>
+      </w:r>
+      <w:proofErr w:type="spellStart"/>
+      <w:r>
+        <w:rPr>
+          <w:color w:val="92D050"/>
+        </w:rPr>
+        <w:t>Javascript</w:t>
+      </w:r>
+      <w:proofErr w:type="spellEnd"/>
+      <w:r>
+        <w:rPr>
+          <w:color w:val="92D050"/>
+        </w:rPr>
+        <w:t xml:space="preserve"> script bundles and automatically add the right imports in the index.html file, a little</w:t>
+      </w:r>
+      <w:r>
+        <w:rPr>
+          <w:color w:val="92D050"/>
+        </w:rPr>
+        <w:t xml:space="preserve"> </w:t>
+      </w:r>
+      <w:r>
+        <w:rPr>
+          <w:color w:val="92D050"/>
+        </w:rPr>
+        <w:t>convenience functionality for us.</w:t>
+      </w:r>
+      <w:r>
+        <w:rPr>
+          <w:color w:val="92D050"/>
+        </w:rPr>
+        <w:t xml:space="preserve"> </w:t>
+      </w:r>
+      <w:r>
+        <w:rPr>
+          <w:color w:val="92D050"/>
+        </w:rPr>
+        <w:t>So in the final file, these script imports here are present and these script imports will contain our own code</w:t>
+      </w:r>
+      <w:r>
+        <w:rPr>
+          <w:color w:val="92D050"/>
+        </w:rPr>
+        <w:t xml:space="preserve"> </w:t>
+      </w:r>
+      <w:r>
+        <w:rPr>
+          <w:color w:val="92D050"/>
+        </w:rPr>
+        <w:t>too. So these script files are therefore executed and they're actually the first code to be executed</w:t>
+      </w:r>
+      <w:r>
+        <w:rPr>
+          <w:color w:val="92D050"/>
+        </w:rPr>
+        <w:t xml:space="preserve"> </w:t>
+      </w:r>
+      <w:r>
+        <w:rPr>
+          <w:color w:val="92D050"/>
+        </w:rPr>
+        <w:t xml:space="preserve">and that is just something you have to keep in mind, is the code we write in our </w:t>
+      </w:r>
+      <w:proofErr w:type="spellStart"/>
+      <w:r>
+        <w:rPr>
+          <w:color w:val="92D050"/>
+        </w:rPr>
+        <w:t>main.ts</w:t>
+      </w:r>
+      <w:proofErr w:type="spellEnd"/>
+      <w:r>
+        <w:rPr>
+          <w:color w:val="92D050"/>
+        </w:rPr>
+        <w:t xml:space="preserve"> file,</w:t>
+      </w:r>
+      <w:r>
+        <w:rPr>
+          <w:color w:val="92D050"/>
+        </w:rPr>
+        <w:t xml:space="preserve"> </w:t>
+      </w:r>
+      <w:r>
+        <w:rPr>
+          <w:color w:val="92D050"/>
+        </w:rPr>
+        <w:t>that is why it's called main,</w:t>
+      </w:r>
+      <w:r>
+        <w:rPr>
+          <w:color w:val="92D050"/>
+        </w:rPr>
+        <w:t xml:space="preserve"> </w:t>
+      </w:r>
+      <w:r>
+        <w:rPr>
+          <w:color w:val="92D050"/>
+        </w:rPr>
+        <w:t>this is the first code which gets executed.</w:t>
+      </w:r>
+      <w:r>
+        <w:rPr>
+          <w:color w:val="92D050"/>
+        </w:rPr>
+        <w:t xml:space="preserve"> </w:t>
+      </w:r>
+      <w:r>
+        <w:rPr>
+          <w:color w:val="92D050"/>
+        </w:rPr>
+        <w:t>Let's have a closer look at it then.</w:t>
+      </w:r>
+      <w:r>
+        <w:rPr>
+          <w:color w:val="92D050"/>
+        </w:rPr>
+        <w:t xml:space="preserve"> </w:t>
+      </w:r>
+      <w:r>
+        <w:rPr>
+          <w:color w:val="92D050"/>
+        </w:rPr>
+        <w:t>Here you see that we get a couple of imports, then we check if we are in production mode or not</w:t>
+      </w:r>
+    </w:p>
+    <w:p>
+      <w:pPr>
+        <w:pStyle w:val="NoSpacing"/>
+        <w:jc w:val="both"/>
+        <w:rPr>
+          <w:color w:val="92D050"/>
+        </w:rPr>
+      </w:pPr>
+      <w:r>
+        <w:rPr>
+          <w:color w:val="92D050"/>
+        </w:rPr>
+        <w:t>to basically turn off some warning messages I can tell you that</w:t>
+      </w:r>
+      <w:r>
+        <w:rPr>
+          <w:color w:val="92D050"/>
+        </w:rPr>
+        <w:t xml:space="preserve"> </w:t>
+      </w:r>
+      <w:r>
+        <w:rPr>
+          <w:color w:val="92D050"/>
+        </w:rPr>
+        <w:t>but most importantly here, this line, this now bootstraps starts our Angular application by passing an app</w:t>
+      </w:r>
+      <w:r>
+        <w:rPr>
+          <w:color w:val="92D050"/>
+        </w:rPr>
+        <w:t xml:space="preserve"> </w:t>
+      </w:r>
+      <w:r>
+        <w:rPr>
+          <w:color w:val="92D050"/>
+        </w:rPr>
+        <w:t>module to this method and app module refers to this file here.</w:t>
+      </w:r>
+      <w:r>
+        <w:rPr>
+          <w:color w:val="92D050"/>
+        </w:rPr>
+        <w:t xml:space="preserve"> </w:t>
+      </w:r>
+      <w:r>
+        <w:rPr>
+          <w:color w:val="92D050"/>
+        </w:rPr>
+        <w:t>Now if we have a look at this file, here we actually see that somehow we kind of like with the component have</w:t>
+      </w:r>
+      <w:r>
+        <w:rPr>
+          <w:color w:val="92D050"/>
+        </w:rPr>
+        <w:t xml:space="preserve"> </w:t>
+      </w:r>
+      <w:r>
+        <w:rPr>
+          <w:color w:val="92D050"/>
+        </w:rPr>
+        <w:t>this strange @ thing here,</w:t>
+      </w:r>
+      <w:r>
+        <w:rPr>
+          <w:color w:val="92D050"/>
+        </w:rPr>
+        <w:t xml:space="preserve"> </w:t>
+      </w:r>
+      <w:r>
+        <w:rPr>
+          <w:color w:val="92D050"/>
+        </w:rPr>
+        <w:t>I will dive into this in a couple of lectures too</w:t>
+      </w:r>
+      <w:r>
+        <w:rPr>
+          <w:color w:val="92D050"/>
+        </w:rPr>
+        <w:t xml:space="preserve"> </w:t>
+      </w:r>
+      <w:r>
+        <w:rPr>
+          <w:color w:val="92D050"/>
+        </w:rPr>
+        <w:t>but most importantly for now, here we get this bootstrap array which basically lists all the components</w:t>
+      </w:r>
+      <w:r>
+        <w:rPr>
+          <w:color w:val="92D050"/>
+        </w:rPr>
+        <w:t xml:space="preserve"> </w:t>
+      </w:r>
+      <w:r>
+        <w:rPr>
+          <w:color w:val="92D050"/>
+        </w:rPr>
+        <w:t>which should be known to Angular at the point of time it analyzes our index.html file and here</w:t>
+      </w:r>
+      <w:r>
+        <w:rPr>
+          <w:color w:val="92D050"/>
+        </w:rPr>
+        <w:t xml:space="preserve"> </w:t>
+      </w:r>
+      <w:r>
+        <w:rPr>
+          <w:color w:val="92D050"/>
+        </w:rPr>
+        <w:t>the circle closes</w:t>
+      </w:r>
+    </w:p>
+    <w:p>
+      <w:pPr>
+        <w:pStyle w:val="NoSpacing"/>
+        <w:jc w:val="both"/>
+        <w:rPr>
+          <w:color w:val="92D050"/>
+        </w:rPr>
+      </w:pPr>
+      <w:r>
+        <w:rPr>
+          <w:color w:val="92D050"/>
+        </w:rPr>
+        <w:t>because here, we reference our app component.</w:t>
+      </w:r>
+      <w:r>
+        <w:rPr>
+          <w:color w:val="92D050"/>
+        </w:rPr>
+        <w:t xml:space="preserve"> </w:t>
+      </w:r>
+      <w:r>
+        <w:rPr>
+          <w:color w:val="92D050"/>
+        </w:rPr>
+        <w:t xml:space="preserve">So Angular gets started, this </w:t>
+      </w:r>
+      <w:proofErr w:type="spellStart"/>
+      <w:r>
+        <w:rPr>
+          <w:color w:val="92D050"/>
+        </w:rPr>
+        <w:t>main.ts</w:t>
+      </w:r>
+      <w:proofErr w:type="spellEnd"/>
+      <w:r>
+        <w:rPr>
+          <w:color w:val="92D050"/>
+        </w:rPr>
+        <w:t xml:space="preserve"> file gets started, there</w:t>
+      </w:r>
+      <w:r>
+        <w:rPr>
+          <w:color w:val="92D050"/>
+        </w:rPr>
+        <w:t xml:space="preserve"> </w:t>
+      </w:r>
+      <w:r>
+        <w:rPr>
+          <w:color w:val="92D050"/>
+        </w:rPr>
+        <w:t>we bootstrap an Angular application and we pass this module as an argument. In this module, we tell Angular</w:t>
+      </w:r>
+      <w:r>
+        <w:rPr>
+          <w:color w:val="92D050"/>
+        </w:rPr>
+        <w:t xml:space="preserve"> </w:t>
+      </w:r>
+      <w:r>
+        <w:rPr>
+          <w:color w:val="92D050"/>
+        </w:rPr>
+        <w:t>hey there is this app component which you know when you try to start yourself and Angular</w:t>
+      </w:r>
+    </w:p>
+    <w:p>
+      <w:pPr>
+        <w:pStyle w:val="NoSpacing"/>
+        <w:jc w:val="both"/>
+        <w:rPr>
+          <w:color w:val="92D050"/>
+        </w:rPr>
+      </w:pPr>
+      <w:r>
+        <w:rPr>
+          <w:color w:val="92D050"/>
+        </w:rPr>
+        <w:t xml:space="preserve">now analyzes the app component, reads the </w:t>
+      </w:r>
+      <w:proofErr w:type="spellStart"/>
+      <w:r>
+        <w:rPr>
+          <w:color w:val="92D050"/>
+        </w:rPr>
+        <w:t>set up</w:t>
+      </w:r>
+      <w:proofErr w:type="spellEnd"/>
+      <w:r>
+        <w:rPr>
+          <w:color w:val="92D050"/>
+        </w:rPr>
+        <w:t xml:space="preserve"> we pass here and therefore knows this selector, app-root</w:t>
+      </w:r>
+      <w:r>
+        <w:rPr>
+          <w:color w:val="92D050"/>
+        </w:rPr>
+        <w:t xml:space="preserve"> </w:t>
+      </w:r>
+      <w:r>
+        <w:rPr>
+          <w:color w:val="92D050"/>
+        </w:rPr>
+        <w:t>and now Angular is able to handle app-root in the index.html file and it knows</w:t>
+      </w:r>
+      <w:r>
+        <w:rPr>
+          <w:color w:val="92D050"/>
+        </w:rPr>
+        <w:t xml:space="preserve"> </w:t>
+      </w:r>
+      <w:r>
+        <w:rPr>
+          <w:color w:val="92D050"/>
+        </w:rPr>
+        <w:t>all right this is the selector I know, you told me that I should know it because it was listed in this</w:t>
+      </w:r>
+      <w:r>
+        <w:rPr>
+          <w:color w:val="92D050"/>
+        </w:rPr>
+        <w:t xml:space="preserve"> </w:t>
+      </w:r>
+      <w:r>
+        <w:rPr>
+          <w:color w:val="92D050"/>
+        </w:rPr>
+        <w:t>bootstrap array in the app module, this component.</w:t>
+      </w:r>
+      <w:r>
+        <w:rPr>
+          <w:color w:val="92D050"/>
+        </w:rPr>
+        <w:t xml:space="preserve"> </w:t>
+      </w:r>
+      <w:r>
+        <w:rPr>
+          <w:color w:val="92D050"/>
+        </w:rPr>
+        <w:t>So now I know that here I should insert the app component and the app component happens to have some</w:t>
+      </w:r>
+      <w:r>
+        <w:rPr>
+          <w:color w:val="92D050"/>
+        </w:rPr>
+        <w:t xml:space="preserve"> </w:t>
+      </w:r>
+      <w:r>
+        <w:rPr>
+          <w:color w:val="92D050"/>
+        </w:rPr>
+        <w:t>HTML code, a template attached to it which is this h3 tag and this is how the Angular application starts here,</w:t>
+      </w:r>
+      <w:r>
+        <w:rPr>
+          <w:color w:val="92D050"/>
+        </w:rPr>
+        <w:t xml:space="preserve"> </w:t>
+      </w:r>
+      <w:r>
+        <w:rPr>
+          <w:color w:val="92D050"/>
+        </w:rPr>
+        <w:t>this is why we see what we see.</w:t>
+      </w:r>
+      <w:r>
+        <w:rPr>
+          <w:color w:val="92D050"/>
+        </w:rPr>
+        <w:t xml:space="preserve"> </w:t>
+      </w:r>
+      <w:r>
+        <w:rPr>
+          <w:color w:val="92D050"/>
+        </w:rPr>
+        <w:t>Now th</w:t>
+      </w:r>
+      <w:r>
+        <w:rPr>
+          <w:color w:val="92D050"/>
+        </w:rPr>
+        <w:t xml:space="preserve">at was a load of </w:t>
+      </w:r>
+      <w:r>
+        <w:rPr>
+          <w:color w:val="92D050"/>
+        </w:rPr>
+        <w:t>information regarding the app startup but it's key to understand how this starts,</w:t>
+      </w:r>
+      <w:r>
+        <w:rPr>
+          <w:color w:val="92D050"/>
+        </w:rPr>
+        <w:t xml:space="preserve"> </w:t>
+      </w:r>
+      <w:r>
+        <w:rPr>
+          <w:color w:val="92D050"/>
+          <w:u w:val="single"/>
+        </w:rPr>
+        <w:t xml:space="preserve">with this information we </w:t>
+      </w:r>
+      <w:r>
+        <w:rPr>
+          <w:color w:val="92D050"/>
+          <w:u w:val="single"/>
+        </w:rPr>
+        <w:lastRenderedPageBreak/>
+        <w:t>can now proceed and dive deeper into how components actually work, what they</w:t>
+      </w:r>
+      <w:r>
+        <w:rPr>
+          <w:color w:val="92D050"/>
+        </w:rPr>
+        <w:t xml:space="preserve"> are, how we can create </w:t>
+      </w:r>
+      <w:r>
+        <w:rPr>
+          <w:color w:val="92D050"/>
+        </w:rPr>
+        <w:t>our own ones and what this app module here does in detail.</w:t>
+      </w:r>
+    </w:p>
+    <w:p>
+      <w:pPr>
+        <w:pStyle w:val="NoSpacing"/>
+        <w:jc w:val="both"/>
+        <w:rPr>
+          <w:color w:val="92D050"/>
+        </w:rPr>
+      </w:pPr>
+      <w:r>
+        <w:rPr>
+          <w:color w:val="92D050"/>
+        </w:rPr>
+        <w:t>So let's move on.</w:t>
+      </w:r>
+    </w:p>
+    <w:p>
+      <w:pPr>
+        <w:pStyle w:val="NoSpacing"/>
+        <w:jc w:val="both"/>
+        <w:rPr>
+          <w:color w:val="92D050"/>
+        </w:rPr>
+      </w:pPr>
+    </w:p>
+    <w:p>
+      <w:pPr>
+        <w:pStyle w:val="NoSpacing"/>
+        <w:jc w:val="both"/>
+        <w:rPr>
+          <w:color w:val="92D050"/>
+        </w:rPr>
+      </w:pPr>
+      <w:r>
+        <w:rPr>
+          <w:color w:val="92D050"/>
+        </w:rPr>
+        <w:t>#### COMPONENTS ARE IMPORTANT</w:t>
+      </w:r>
+    </w:p>
+    <w:p>
+      <w:pPr>
+        <w:pStyle w:val="NoSpacing"/>
+        <w:jc w:val="both"/>
+        <w:rPr>
+          <w:color w:val="92D050"/>
+        </w:rPr>
+      </w:pPr>
+      <w:r>
+        <w:rPr>
+          <w:noProof/>
+          <w:color w:val="92D050"/>
+        </w:rPr>
+        <w:drawing>
+          <wp:inline distT="0" distB="0" distL="0" distR="0" wp14:anchorId="27C68066" wp14:editId="05388E24">
+            <wp:extent cx="4794496" cy="622332"/>
+            <wp:effectExtent l="0" t="0" r="6350" b="6350"/>
+            <wp:docPr id="1" name="Picture 1"/>
+            <wp:cNvGraphicFramePr>
+              <a:graphicFrameLocks xmlns:a="http://schemas.openxmlformats.org/drawingml/2006/main" noChangeAspect="1"/>
+            </wp:cNvGraphicFramePr>
+            <a:graphic xmlns:a="http://schemas.openxmlformats.org/drawingml/2006/main">
+              <a:graphicData uri="http://schemas.openxmlformats.org/drawingml/2006/picture">
+                <pic:pic xmlns:pic="http://schemas.openxmlformats.org/drawingml/2006/picture">
+                  <pic:nvPicPr>
+                    <pic:cNvPr id="1" name="2C8E0D6.tmp"/>
+                    <pic:cNvPicPr/>
+                  </pic:nvPicPr>
+                  <pic:blipFill>
+                    <a:blip r:embed="rId5">
+                      <a:extLst>
+                        <a:ext uri="{28A0092B-C50C-407E-A947-70E740481C1C}">
+                          <a14:useLocalDpi xmlns:a14="http://schemas.microsoft.com/office/drawing/2010/main" val="0"/>
+                        </a:ext>
+                      </a:extLst>
+                    </a:blip>
+                    <a:stretch>
+                      <a:fillRect/>
+                    </a:stretch>
+                  </pic:blipFill>
+                  <pic:spPr>
+                    <a:xfrm>
+                      <a:off x="0" y="0"/>
+                      <a:ext cx="4794496" cy="622332"/>
+                    </a:xfrm>
+                    <a:prstGeom prst="rect">
+                      <a:avLst/>
+                    </a:prstGeom>
+                  </pic:spPr>
+                </pic:pic>
+              </a:graphicData>
+            </a:graphic>
+          </wp:inline>
+        </w:drawing>
+      </w:r>
+    </w:p>
+    <w:p>
+      <w:pPr>
+        <w:pStyle w:val="NoSpacing"/>
+        <w:jc w:val="both"/>
+        <w:rPr>
+          <w:color w:val="92D050"/>
+        </w:rPr>
+      </w:pPr>
+    </w:p>
+    <w:p>
+      <w:pPr>
+        <w:pStyle w:val="NoSpacing"/>
+        <w:jc w:val="both"/>
+        <w:rPr>
+          <w:color w:val="92D050"/>
+        </w:rPr>
+      </w:pPr>
+      <w:r>
+        <w:rPr>
+          <w:color w:val="92D050"/>
+        </w:rPr>
+        <w:t>In the last lecture, we had a close look at what happens at the point of time we visit localhost:4200</w:t>
+      </w:r>
+    </w:p>
+    <w:p>
+      <w:pPr>
+        <w:pStyle w:val="NoSpacing"/>
+        <w:jc w:val="both"/>
+        <w:rPr>
+          <w:color w:val="92D050"/>
+        </w:rPr>
+      </w:pPr>
+      <w:r>
+        <w:rPr>
+          <w:color w:val="92D050"/>
+        </w:rPr>
+        <w:t>here in the browser.</w:t>
+      </w:r>
+      <w:r>
+        <w:rPr>
+          <w:color w:val="92D050"/>
+        </w:rPr>
+        <w:t xml:space="preserve"> </w:t>
+      </w:r>
+      <w:r>
+        <w:rPr>
+          <w:color w:val="92D050"/>
+        </w:rPr>
+        <w:t>We understood that the index.html file is served, that it will contain a bunch of scripts here which get</w:t>
+      </w:r>
+      <w:r>
+        <w:rPr>
+          <w:color w:val="92D050"/>
+        </w:rPr>
+        <w:t xml:space="preserve"> </w:t>
+      </w:r>
+      <w:r>
+        <w:rPr>
+          <w:color w:val="92D050"/>
+        </w:rPr>
+        <w:t>executed which then basically start the Angular app, the Angular app gets the important information,</w:t>
+      </w:r>
+      <w:r>
+        <w:rPr>
+          <w:color w:val="92D050"/>
+        </w:rPr>
+        <w:t xml:space="preserve"> </w:t>
+      </w:r>
+      <w:r>
+        <w:rPr>
+          <w:color w:val="92D050"/>
+        </w:rPr>
+        <w:t>that it should know, the app component that it should analyze it with that information the Angular code</w:t>
+      </w:r>
+      <w:r>
+        <w:rPr>
+          <w:color w:val="92D050"/>
+        </w:rPr>
+        <w:t xml:space="preserve"> </w:t>
+      </w:r>
+      <w:r>
+        <w:rPr>
+          <w:color w:val="92D050"/>
+        </w:rPr>
+        <w:t>is able to parse this here, this app-root component here</w:t>
+      </w:r>
+      <w:r>
+        <w:rPr>
+          <w:color w:val="92D050"/>
+        </w:rPr>
+        <w:t xml:space="preserve"> </w:t>
+      </w:r>
+      <w:r>
+        <w:rPr>
+          <w:color w:val="92D050"/>
+        </w:rPr>
+        <w:t>understand it and insert our Angular application at this point and that is why we don't see loading...</w:t>
+      </w:r>
+      <w:r>
+        <w:rPr>
+          <w:color w:val="92D050"/>
+        </w:rPr>
+        <w:t xml:space="preserve"> </w:t>
+      </w:r>
+      <w:r>
+        <w:rPr>
+          <w:color w:val="92D050"/>
+        </w:rPr>
+        <w:t>which would still be in the source code of this page as you can see</w:t>
+      </w:r>
+      <w:r>
+        <w:rPr>
+          <w:color w:val="92D050"/>
+        </w:rPr>
+        <w:t xml:space="preserve"> </w:t>
+      </w:r>
+      <w:r>
+        <w:rPr>
+          <w:color w:val="92D050"/>
+        </w:rPr>
+        <w:t>but instead why we see this because Angular overwrites this at runtime because that is what it does,</w:t>
+      </w:r>
+      <w:r>
+        <w:rPr>
+          <w:color w:val="92D050"/>
+        </w:rPr>
+        <w:t xml:space="preserve"> </w:t>
+      </w:r>
+      <w:r>
+        <w:rPr>
+          <w:color w:val="92D050"/>
+        </w:rPr>
+        <w:t>what its job is.</w:t>
+      </w:r>
+    </w:p>
+    <w:p>
+      <w:pPr>
+        <w:pStyle w:val="NoSpacing"/>
+        <w:jc w:val="both"/>
+        <w:rPr>
+          <w:color w:val="92D050"/>
+        </w:rPr>
+      </w:pPr>
+      <w:r>
+        <w:rPr>
+          <w:color w:val="92D050"/>
+        </w:rPr>
+        <w:t>So now that we had a close look at this startup process, let's have a closer look at this component and</w:t>
+      </w:r>
+    </w:p>
+    <w:p>
+      <w:pPr>
+        <w:pStyle w:val="NoSpacing"/>
+        <w:jc w:val="both"/>
+        <w:rPr>
+          <w:color w:val="92D050"/>
+        </w:rPr>
+      </w:pPr>
+      <w:r>
+        <w:rPr>
+          <w:color w:val="92D050"/>
+        </w:rPr>
+        <w:t>or @components in general. Components are a key feature in Angular,</w:t>
+      </w:r>
+      <w:r>
+        <w:rPr>
+          <w:color w:val="92D050"/>
+        </w:rPr>
+        <w:t xml:space="preserve"> </w:t>
+      </w:r>
+      <w:r>
+        <w:rPr>
+          <w:color w:val="92D050"/>
+        </w:rPr>
+        <w:t>y</w:t>
+      </w:r>
+      <w:r>
+        <w:rPr>
+          <w:color w:val="92D050"/>
+        </w:rPr>
+        <w:t xml:space="preserve">ou build your whole application </w:t>
+      </w:r>
+      <w:r>
+        <w:rPr>
+          <w:color w:val="92D050"/>
+        </w:rPr>
+        <w:t>by composing it from a couple of components which you create on your</w:t>
+      </w:r>
+      <w:r>
+        <w:rPr>
+          <w:color w:val="92D050"/>
+        </w:rPr>
+        <w:t xml:space="preserve"> </w:t>
+      </w:r>
+      <w:r>
+        <w:rPr>
+          <w:color w:val="92D050"/>
+        </w:rPr>
+        <w:t>own.</w:t>
+      </w:r>
+      <w:r>
+        <w:rPr>
+          <w:color w:val="92D050"/>
+        </w:rPr>
+        <w:t xml:space="preserve"> </w:t>
+      </w:r>
+      <w:r>
+        <w:rPr>
+          <w:color w:val="92D050"/>
+        </w:rPr>
+        <w:t>Now we do start with this app component, the root component you should say which holds our</w:t>
+      </w:r>
+      <w:r>
+        <w:rPr>
+          <w:color w:val="92D050"/>
+        </w:rPr>
+        <w:t xml:space="preserve"> </w:t>
+      </w:r>
+      <w:r>
+        <w:rPr>
+          <w:color w:val="92D050"/>
+        </w:rPr>
+        <w:t>entire application basically in the end.</w:t>
+      </w:r>
+      <w:r>
+        <w:rPr>
+          <w:color w:val="92D050"/>
+        </w:rPr>
+        <w:t xml:space="preserve"> </w:t>
+      </w:r>
+      <w:r>
+        <w:rPr>
+          <w:color w:val="92D050"/>
+        </w:rPr>
+        <w:t>So this root component, this app component will be the component where we later nest or add our other</w:t>
+      </w:r>
+      <w:r>
+        <w:rPr>
+          <w:color w:val="92D050"/>
+        </w:rPr>
+        <w:t xml:space="preserve"> </w:t>
+      </w:r>
+      <w:r>
+        <w:rPr>
+          <w:color w:val="92D050"/>
+        </w:rPr>
+        <w:t>components too,</w:t>
+      </w:r>
+      <w:r>
+        <w:rPr>
+          <w:color w:val="92D050"/>
+        </w:rPr>
+        <w:t xml:space="preserve"> </w:t>
+      </w:r>
+      <w:r>
+        <w:rPr>
+          <w:color w:val="92D050"/>
+        </w:rPr>
+        <w:t>so to this template, this HTML file of</w:t>
+      </w:r>
+      <w:r>
+        <w:rPr>
+          <w:color w:val="92D050"/>
+        </w:rPr>
+        <w:t xml:space="preserve"> </w:t>
+      </w:r>
+      <w:r>
+        <w:rPr>
+          <w:color w:val="92D050"/>
+        </w:rPr>
+        <w:t>the app component,</w:t>
+      </w:r>
+      <w:r>
+        <w:rPr>
+          <w:color w:val="92D050"/>
+        </w:rPr>
+        <w:t xml:space="preserve"> </w:t>
+      </w:r>
+      <w:r>
+        <w:rPr>
+          <w:color w:val="92D050"/>
+        </w:rPr>
+        <w:t>this is where we will later add our other components.</w:t>
+      </w:r>
+      <w:r>
+        <w:rPr>
+          <w:color w:val="92D050"/>
+        </w:rPr>
+        <w:t xml:space="preserve"> </w:t>
+      </w:r>
+      <w:r>
+        <w:rPr>
+          <w:color w:val="92D050"/>
+        </w:rPr>
+        <w:t>Typically, we might have a web page like this, with a header, with home and users, then a main area and</w:t>
+      </w:r>
+      <w:r>
+        <w:rPr>
+          <w:color w:val="92D050"/>
+        </w:rPr>
+        <w:t xml:space="preserve"> </w:t>
+      </w:r>
+      <w:r>
+        <w:rPr>
+          <w:color w:val="92D050"/>
+        </w:rPr>
+        <w:t>a side bar maybe.</w:t>
+      </w:r>
+      <w:r>
+        <w:rPr>
+          <w:color w:val="92D050"/>
+        </w:rPr>
+        <w:t xml:space="preserve"> </w:t>
+      </w:r>
+      <w:r>
+        <w:rPr>
+          <w:color w:val="92D050"/>
+        </w:rPr>
+        <w:t>Now if we have a look, this would be a fitting component, the header and maybe also the items on the header</w:t>
+      </w:r>
+      <w:r>
+        <w:rPr>
+          <w:color w:val="92D050"/>
+        </w:rPr>
+        <w:t xml:space="preserve"> </w:t>
+      </w:r>
+      <w:r>
+        <w:rPr>
+          <w:color w:val="92D050"/>
+        </w:rPr>
+        <w:t>could be their own component, could be, you don't have to,</w:t>
+      </w:r>
+      <w:r>
+        <w:rPr>
+          <w:color w:val="92D050"/>
+        </w:rPr>
+        <w:t xml:space="preserve"> </w:t>
+      </w:r>
+      <w:r>
+        <w:rPr>
+          <w:color w:val="92D050"/>
+        </w:rPr>
+        <w:t>you will learn throughout the course how I approach the splitting up of an application into separate components.</w:t>
+      </w:r>
+      <w:r>
+        <w:rPr>
+          <w:color w:val="92D050"/>
+        </w:rPr>
+        <w:t xml:space="preserve"> </w:t>
+      </w:r>
+      <w:r>
+        <w:rPr>
+          <w:color w:val="92D050"/>
+        </w:rPr>
+        <w:t>We also have of course our main area and the side bar here as components and that is the core idea behind Angular,</w:t>
+      </w:r>
+      <w:r>
+        <w:rPr>
+          <w:color w:val="92D050"/>
+        </w:rPr>
+        <w:t xml:space="preserve"> </w:t>
+      </w:r>
+      <w:r>
+        <w:rPr>
+          <w:color w:val="92D050"/>
+        </w:rPr>
+        <w:t>build components,</w:t>
+      </w:r>
+      <w:r>
+        <w:rPr>
+          <w:color w:val="92D050"/>
+        </w:rPr>
+        <w:t xml:space="preserve"> </w:t>
+      </w:r>
+      <w:r>
+        <w:rPr>
+          <w:color w:val="92D050"/>
+        </w:rPr>
+        <w:t>each component has its own template, its own HTML code, maybe its own styling</w:t>
+      </w:r>
+      <w:r>
+        <w:rPr>
+          <w:color w:val="92D050"/>
+        </w:rPr>
+        <w:t xml:space="preserve"> </w:t>
+      </w:r>
+      <w:r>
+        <w:rPr>
+          <w:color w:val="92D050"/>
+        </w:rPr>
+        <w:t>and more importantly also, its own business logic and this is the great benefit.</w:t>
+      </w:r>
+      <w:r>
+        <w:rPr>
+          <w:color w:val="92D050"/>
+        </w:rPr>
+        <w:t xml:space="preserve"> </w:t>
+      </w:r>
+      <w:r>
+        <w:rPr>
+          <w:color w:val="92D050"/>
+        </w:rPr>
+        <w:t>It allows you to split up your complex application, your complex webpage into reusable parts,</w:t>
+      </w:r>
+      <w:r>
+        <w:rPr>
+          <w:color w:val="92D050"/>
+        </w:rPr>
+        <w:t xml:space="preserve"> </w:t>
+      </w:r>
+      <w:r>
+        <w:rPr>
+          <w:color w:val="92D050"/>
+          <w:u w:val="single"/>
+        </w:rPr>
+        <w:t>you may use a component more than once and that allows you to easily replicate that business logic,</w:t>
+      </w:r>
+      <w:r>
+        <w:rPr>
+          <w:color w:val="92D050"/>
+        </w:rPr>
+        <w:t xml:space="preserve"> </w:t>
+      </w:r>
+      <w:r>
+        <w:rPr>
+          <w:color w:val="92D050"/>
+        </w:rPr>
+        <w:t>replicate that styling or in general, make a finely controlled piece in your application without having</w:t>
+      </w:r>
+      <w:r>
+        <w:rPr>
+          <w:color w:val="92D050"/>
+        </w:rPr>
+        <w:t xml:space="preserve"> </w:t>
+      </w:r>
+      <w:r>
+        <w:rPr>
+          <w:color w:val="92D050"/>
+        </w:rPr>
+        <w:t>to crunch everything into one single script file, one single HTML file, instead</w:t>
+      </w:r>
+      <w:r>
+        <w:rPr>
+          <w:color w:val="92D050"/>
+        </w:rPr>
+        <w:t xml:space="preserve"> </w:t>
+      </w:r>
+      <w:r>
+        <w:rPr>
+          <w:color w:val="92D050"/>
+        </w:rPr>
+        <w:t>it's very easy to update, very easy to exchange and again re-usable.</w:t>
+      </w:r>
+      <w:r>
+        <w:rPr>
+          <w:color w:val="92D050"/>
+        </w:rPr>
+        <w:t xml:space="preserve"> </w:t>
+      </w:r>
+      <w:r>
+        <w:rPr>
+          <w:color w:val="92D050"/>
+        </w:rPr>
+        <w:t>So let's have a closer look at how we actually create a component and what this @component thing</w:t>
+      </w:r>
+      <w:r>
+        <w:rPr>
+          <w:color w:val="92D050"/>
+        </w:rPr>
+        <w:t xml:space="preserve"> </w:t>
+      </w:r>
+      <w:r>
+        <w:rPr>
+          <w:color w:val="92D050"/>
+        </w:rPr>
+        <w:t>does in the next lecture.</w:t>
+      </w:r>
+    </w:p>
+    <w:p>
+      <w:pPr>
+        <w:pStyle w:val="NoSpacing"/>
+        <w:jc w:val="both"/>
+        <w:rPr>
+          <w:color w:val="92D050"/>
+        </w:rPr>
+      </w:pPr>
+    </w:p>
+    <w:p>
+      <w:pPr>
+        <w:pStyle w:val="NoSpacing"/>
+        <w:jc w:val="both"/>
+        <w:rPr>
+          <w:color w:val="92D050"/>
+        </w:rPr>
+      </w:pPr>
+      <w:r>
+        <w:rPr>
+          <w:color w:val="92D050"/>
+        </w:rPr>
+        <w:t>#### CREATING NEW COMPONENT</w:t>
+      </w:r>
+    </w:p>
+    <w:p>
+      <w:pPr>
+        <w:pStyle w:val="NoSpacing"/>
+        <w:rPr>
+          <w:color w:val="92D050"/>
+        </w:rPr>
+      </w:pPr>
+      <w:r>
+        <w:rPr>
+          <w:color w:val="92D050"/>
+        </w:rPr>
+        <w:t>Components are important right,</w:t>
+      </w:r>
+      <w:r>
+        <w:rPr>
+          <w:color w:val="92D050"/>
+        </w:rPr>
+        <w:t xml:space="preserve"> </w:t>
+      </w:r>
+      <w:r>
+        <w:rPr>
+          <w:color w:val="92D050"/>
+        </w:rPr>
+        <w:t>that is why we start with one, with the app component. It on the one hand is a normal Angular component</w:t>
+      </w:r>
+      <w:r>
+        <w:rPr>
+          <w:color w:val="92D050"/>
+        </w:rPr>
+        <w:t xml:space="preserve"> </w:t>
+      </w:r>
+      <w:r>
+        <w:rPr>
+          <w:color w:val="92D050"/>
+        </w:rPr>
+        <w:t>but on the other hand, it's also kind of special because it serves as our root component,</w:t>
+      </w:r>
+      <w:r>
+        <w:rPr>
+          <w:color w:val="92D050"/>
+        </w:rPr>
+        <w:t xml:space="preserve"> </w:t>
+      </w:r>
+      <w:r>
+        <w:rPr>
+          <w:color w:val="92D050"/>
+        </w:rPr>
+        <w:t>it's in the end listed here in the app module in this bootstrap array which tells Angular, hey this is a special</w:t>
+      </w:r>
+      <w:r>
+        <w:rPr>
+          <w:color w:val="92D050"/>
+        </w:rPr>
+        <w:t xml:space="preserve"> </w:t>
+      </w:r>
+      <w:r>
+        <w:rPr>
+          <w:color w:val="92D050"/>
+        </w:rPr>
+        <w:t>component,</w:t>
+      </w:r>
+      <w:r>
+        <w:rPr>
+          <w:color w:val="92D050"/>
+        </w:rPr>
+        <w:t xml:space="preserve"> </w:t>
+      </w:r>
+      <w:r>
+        <w:rPr>
+          <w:color w:val="92D050"/>
+        </w:rPr>
+        <w:t>you should bootstrap the whole application with that component being the root component.</w:t>
+      </w:r>
+      <w:r>
+        <w:rPr>
+          <w:color w:val="92D050"/>
+        </w:rPr>
+        <w:t xml:space="preserve"> </w:t>
+      </w:r>
+      <w:r>
+        <w:rPr>
+          <w:color w:val="92D050"/>
+        </w:rPr>
+        <w:t>So all other components we c</w:t>
+      </w:r>
+      <w:r>
+        <w:rPr>
+          <w:color w:val="92D050"/>
+        </w:rPr>
+        <w:t xml:space="preserve">reate will not be added to </w:t>
+      </w:r>
+      <w:proofErr w:type="gramStart"/>
+      <w:r>
+        <w:rPr>
+          <w:color w:val="92D050"/>
+        </w:rPr>
+        <w:t>the  i</w:t>
+      </w:r>
+      <w:r>
+        <w:rPr>
+          <w:color w:val="92D050"/>
+        </w:rPr>
+        <w:t>ndex.html</w:t>
+      </w:r>
+      <w:proofErr w:type="gramEnd"/>
+      <w:r>
+        <w:rPr>
+          <w:color w:val="92D050"/>
+        </w:rPr>
+        <w:t xml:space="preserve"> file, there selectors will not</w:t>
+      </w:r>
+      <w:r>
+        <w:rPr>
+          <w:color w:val="92D050"/>
+        </w:rPr>
+        <w:t xml:space="preserve"> </w:t>
+      </w:r>
+      <w:r>
+        <w:rPr>
+          <w:color w:val="92D050"/>
+        </w:rPr>
+        <w:t>be added here,</w:t>
+      </w:r>
+      <w:r>
+        <w:rPr>
+          <w:color w:val="92D050"/>
+        </w:rPr>
+        <w:t xml:space="preserve"> </w:t>
+      </w:r>
+      <w:r>
+        <w:rPr>
+          <w:color w:val="92D050"/>
+        </w:rPr>
+        <w:t>there</w:t>
+      </w:r>
+      <w:r>
+        <w:rPr>
+          <w:color w:val="92D050"/>
+        </w:rPr>
+        <w:t xml:space="preserve"> selectors will be added to the </w:t>
+      </w:r>
+      <w:r>
+        <w:rPr>
+          <w:color w:val="92D050"/>
+        </w:rPr>
+        <w:t>app.component.html</w:t>
+      </w:r>
+      <w:r>
+        <w:rPr>
+          <w:color w:val="92D050"/>
+        </w:rPr>
+        <w:t xml:space="preserve"> </w:t>
+      </w:r>
+      <w:r>
+        <w:rPr>
+          <w:color w:val="92D050"/>
+        </w:rPr>
+        <w:t>file because this is now the root component of</w:t>
+      </w:r>
+      <w:r>
+        <w:rPr>
+          <w:color w:val="92D050"/>
+        </w:rPr>
+        <w:t xml:space="preserve"> our app where we add the other </w:t>
+      </w:r>
+      <w:r>
+        <w:rPr>
+          <w:color w:val="92D050"/>
+        </w:rPr>
+        <w:t>parts.</w:t>
+      </w:r>
+      <w:r>
+        <w:rPr>
+          <w:color w:val="92D050"/>
+        </w:rPr>
+        <w:t xml:space="preserve"> </w:t>
+      </w:r>
+      <w:r>
+        <w:rPr>
+          <w:color w:val="92D050"/>
+        </w:rPr>
+        <w:t>Enough talking about adding components, let's add one.</w:t>
+      </w:r>
+      <w:r>
+        <w:rPr>
+          <w:color w:val="92D050"/>
+        </w:rPr>
+        <w:t xml:space="preserve"> </w:t>
+      </w:r>
+      <w:r>
+        <w:rPr>
+          <w:color w:val="92D050"/>
+        </w:rPr>
+        <w:t>Let's say we want to output some information about a server.</w:t>
+      </w:r>
+      <w:r>
+        <w:rPr>
+          <w:color w:val="92D050"/>
+        </w:rPr>
+        <w:t xml:space="preserve"> </w:t>
+      </w:r>
+      <w:r>
+        <w:rPr>
+          <w:color w:val="92D050"/>
+        </w:rPr>
+        <w:t>We're building a back-end for our serve</w:t>
+      </w:r>
+      <w:r>
+        <w:rPr>
+          <w:color w:val="92D050"/>
+        </w:rPr>
+        <w:t xml:space="preserve">r management application and we </w:t>
+      </w:r>
+      <w:r>
+        <w:rPr>
+          <w:color w:val="92D050"/>
+        </w:rPr>
+        <w:lastRenderedPageBreak/>
+        <w:t>want to output some server information.</w:t>
+      </w:r>
+      <w:r>
+        <w:rPr>
+          <w:color w:val="92D050"/>
+        </w:rPr>
+        <w:t xml:space="preserve"> </w:t>
+      </w:r>
+      <w:r>
+        <w:rPr>
+          <w:color w:val="92D050"/>
+        </w:rPr>
+        <w:t>So I will store this in a new fol</w:t>
+      </w:r>
+      <w:r>
+        <w:rPr>
+          <w:color w:val="92D050"/>
+        </w:rPr>
+        <w:t xml:space="preserve">der which is a subfolder of the </w:t>
+      </w:r>
+      <w:r>
+        <w:rPr>
+          <w:color w:val="92D050"/>
+        </w:rPr>
+        <w:t xml:space="preserve">app folder because generally in </w:t>
+      </w:r>
+      <w:proofErr w:type="spellStart"/>
+      <w:proofErr w:type="gramStart"/>
+      <w:r>
+        <w:rPr>
+          <w:color w:val="92D050"/>
+        </w:rPr>
+        <w:t>a</w:t>
+      </w:r>
+      <w:proofErr w:type="spellEnd"/>
+      <w:proofErr w:type="gramEnd"/>
+      <w:r>
+        <w:rPr>
+          <w:color w:val="92D050"/>
+        </w:rPr>
+        <w:t xml:space="preserve"> Angular</w:t>
+      </w:r>
+      <w:r>
+        <w:rPr>
+          <w:color w:val="92D050"/>
+        </w:rPr>
+        <w:t xml:space="preserve"> </w:t>
+      </w:r>
+      <w:r>
+        <w:rPr>
+          <w:color w:val="92D050"/>
+        </w:rPr>
+        <w:t>CLI project, all your app related content will go into this app folder.</w:t>
+      </w:r>
+      <w:r>
+        <w:rPr>
+          <w:color w:val="92D050"/>
+        </w:rPr>
+        <w:t xml:space="preserve"> </w:t>
+      </w:r>
+      <w:r>
+        <w:rPr>
+          <w:color w:val="92D050"/>
+        </w:rPr>
+        <w:t xml:space="preserve">I will name it server because it will hold my </w:t>
+      </w:r>
+      <w:proofErr w:type="spellStart"/>
+      <w:r>
+        <w:rPr>
+          <w:color w:val="92D050"/>
+        </w:rPr>
+        <w:t>ServerComponent</w:t>
+      </w:r>
+      <w:proofErr w:type="spellEnd"/>
+      <w:r>
+        <w:rPr>
+          <w:color w:val="92D050"/>
+        </w:rPr>
+        <w:t xml:space="preserve"> </w:t>
+      </w:r>
+      <w:r>
+        <w:rPr>
+          <w:color w:val="92D050"/>
+        </w:rPr>
+        <w:t>and this is a good practice,</w:t>
+      </w:r>
+      <w:r>
+        <w:rPr>
+          <w:color w:val="92D050"/>
+        </w:rPr>
+        <w:t xml:space="preserve"> </w:t>
+      </w:r>
+      <w:r>
+        <w:rPr>
+          <w:color w:val="92D050"/>
+        </w:rPr>
+        <w:t>having the folder name equal your component name and each component typically should have its own folder,</w:t>
+      </w:r>
+      <w:r>
+        <w:rPr>
+          <w:color w:val="92D050"/>
+        </w:rPr>
+        <w:t xml:space="preserve"> </w:t>
+      </w:r>
+      <w:r>
+        <w:rPr>
+          <w:color w:val="92D050"/>
+        </w:rPr>
+        <w:t>though it's not a hard rule but generally, it makes sense.</w:t>
+      </w:r>
+      <w:r>
+        <w:rPr>
+          <w:color w:val="92D050"/>
+        </w:rPr>
+        <w:t xml:space="preserve"> </w:t>
+      </w:r>
+      <w:r>
+        <w:rPr>
+          <w:color w:val="92D050"/>
+        </w:rPr>
+        <w:t>So here in t</w:t>
+      </w:r>
+      <w:r>
+        <w:rPr>
+          <w:color w:val="92D050"/>
+        </w:rPr>
+        <w:t xml:space="preserve">he server folder, I will add my </w:t>
+      </w:r>
+      <w:proofErr w:type="spellStart"/>
+      <w:r>
+        <w:rPr>
+          <w:color w:val="92D050"/>
+        </w:rPr>
+        <w:t>ServerComponent</w:t>
+      </w:r>
+      <w:proofErr w:type="spellEnd"/>
+      <w:r>
+        <w:rPr>
+          <w:color w:val="92D050"/>
+        </w:rPr>
+        <w:t>.</w:t>
+      </w:r>
+      <w:r>
+        <w:rPr>
+          <w:color w:val="92D050"/>
+        </w:rPr>
+        <w:t xml:space="preserve"> </w:t>
+      </w:r>
+      <w:r>
+        <w:rPr>
+          <w:color w:val="92D050"/>
+        </w:rPr>
+        <w:t>Now a good naming convention is to have server, so the name of your component first, then a dot and then</w:t>
+      </w:r>
+      <w:r>
+        <w:rPr>
+          <w:color w:val="92D050"/>
+        </w:rPr>
+        <w:t xml:space="preserve"> </w:t>
+      </w:r>
+      <w:r>
+        <w:rPr>
+          <w:color w:val="92D050"/>
+        </w:rPr>
+        <w:t xml:space="preserve">component, we will later learn that there </w:t>
+      </w:r>
+      <w:r>
+        <w:rPr>
+          <w:color w:val="92D050"/>
+        </w:rPr>
+        <w:t xml:space="preserve">are other building blocks in an </w:t>
+      </w:r>
+      <w:r>
+        <w:rPr>
+          <w:color w:val="92D050"/>
+        </w:rPr>
+        <w:t>Angular application too,</w:t>
+      </w:r>
+      <w:r>
+        <w:rPr>
+          <w:color w:val="92D050"/>
+        </w:rPr>
+        <w:t xml:space="preserve"> </w:t>
+      </w:r>
+      <w:r>
+        <w:rPr>
+          <w:color w:val="92D050"/>
+        </w:rPr>
+        <w:t>so by using filenames like this, it's very easy to see what's inside the file.</w:t>
+      </w:r>
+      <w:r>
+        <w:rPr>
+          <w:color w:val="92D050"/>
+        </w:rPr>
+        <w:t xml:space="preserve"> And </w:t>
+      </w:r>
+      <w:r>
+        <w:rPr>
+          <w:color w:val="92D050"/>
+        </w:rPr>
+        <w:t>very important, don't forget to add .</w:t>
+      </w:r>
+      <w:proofErr w:type="spellStart"/>
+      <w:r>
+        <w:rPr>
+          <w:color w:val="92D050"/>
+        </w:rPr>
+        <w:t>ts</w:t>
+      </w:r>
+      <w:proofErr w:type="spellEnd"/>
+      <w:r>
+        <w:rPr>
+          <w:color w:val="92D050"/>
+        </w:rPr>
+        <w:t>,</w:t>
+      </w:r>
+      <w:r>
+        <w:rPr>
+          <w:color w:val="92D050"/>
+        </w:rPr>
+        <w:t xml:space="preserve"> </w:t>
+      </w:r>
+      <w:r>
+        <w:rPr>
+          <w:color w:val="92D050"/>
+        </w:rPr>
+        <w:t xml:space="preserve">so for </w:t>
+      </w:r>
+      <w:proofErr w:type="spellStart"/>
+      <w:r>
+        <w:rPr>
+          <w:color w:val="92D050"/>
+        </w:rPr>
+        <w:t>TypeScript</w:t>
+      </w:r>
+      <w:proofErr w:type="spellEnd"/>
+      <w:r>
+        <w:rPr>
+          <w:color w:val="92D050"/>
+        </w:rPr>
+        <w:t xml:space="preserve"> because th</w:t>
+      </w:r>
+      <w:r>
+        <w:rPr>
+          <w:color w:val="92D050"/>
+        </w:rPr>
+        <w:t xml:space="preserve">is is what we will write this </w:t>
+      </w:r>
+      <w:r>
+        <w:rPr>
+          <w:color w:val="92D050"/>
+        </w:rPr>
+        <w:t>component in.</w:t>
+      </w:r>
+      <w:r>
+        <w:rPr>
+          <w:color w:val="92D050"/>
+        </w:rPr>
+        <w:t xml:space="preserve"> </w:t>
+      </w:r>
+      <w:r>
+        <w:rPr>
+          <w:color w:val="92D050"/>
+        </w:rPr>
+        <w:t>So now we get an empty file for our new component,</w:t>
+      </w:r>
+      <w:r>
+        <w:rPr>
+          <w:color w:val="92D050"/>
+        </w:rPr>
+        <w:t xml:space="preserve"> </w:t>
+      </w:r>
+      <w:r>
+        <w:rPr>
+          <w:color w:val="92D050"/>
+        </w:rPr>
+        <w:t>how do we create a component</w:t>
+      </w:r>
+      <w:r>
+        <w:rPr>
+          <w:color w:val="92D050"/>
+        </w:rPr>
+        <w:t xml:space="preserve"> </w:t>
+      </w:r>
+      <w:r>
+        <w:rPr>
+          <w:color w:val="92D050"/>
+        </w:rPr>
+        <w:t xml:space="preserve">now? First of all, a component simply is just a class, a </w:t>
+      </w:r>
+      <w:proofErr w:type="spellStart"/>
+      <w:r>
+        <w:rPr>
+          <w:color w:val="92D050"/>
+        </w:rPr>
+        <w:t>TypeScript</w:t>
+      </w:r>
+      <w:proofErr w:type="spellEnd"/>
+      <w:r>
+        <w:rPr>
+          <w:color w:val="92D050"/>
+        </w:rPr>
+        <w:t xml:space="preserve"> cl</w:t>
+      </w:r>
+      <w:r>
+        <w:rPr>
+          <w:color w:val="92D050"/>
+        </w:rPr>
+        <w:t xml:space="preserve">ass, so that Angular is able to </w:t>
+      </w:r>
+      <w:r>
+        <w:rPr>
+          <w:color w:val="92D050"/>
+        </w:rPr>
+        <w:t>instantiate</w:t>
+      </w:r>
+      <w:r>
+        <w:rPr>
+          <w:color w:val="92D050"/>
+        </w:rPr>
+        <w:t xml:space="preserve"> </w:t>
+      </w:r>
+      <w:r>
+        <w:rPr>
+          <w:color w:val="92D050"/>
+        </w:rPr>
+        <w:t>it to create objects based on the blueprint we set up here you could say.</w:t>
+      </w:r>
+      <w:r>
+        <w:rPr>
+          <w:color w:val="92D050"/>
+        </w:rPr>
+        <w:t xml:space="preserve"> </w:t>
+      </w:r>
+      <w:r>
+        <w:rPr>
+          <w:color w:val="92D050"/>
+        </w:rPr>
+        <w:t>So let's export this class so that we can use it outside of the file too</w:t>
+      </w:r>
+      <w:r>
+        <w:rPr>
+          <w:color w:val="92D050"/>
+        </w:rPr>
+        <w:t xml:space="preserve"> </w:t>
+      </w:r>
+      <w:r>
+        <w:rPr>
+          <w:color w:val="92D050"/>
+        </w:rPr>
+        <w:t>because as I mentioned</w:t>
+      </w:r>
+      <w:r>
+        <w:rPr>
+          <w:color w:val="92D050"/>
+        </w:rPr>
+        <w:t xml:space="preserve"> before, we're going to use our </w:t>
+      </w:r>
+      <w:r>
+        <w:rPr>
+          <w:color w:val="92D050"/>
+        </w:rPr>
+        <w:t>component in the app component for example to add</w:t>
+      </w:r>
+      <w:r>
+        <w:rPr>
+          <w:color w:val="92D050"/>
+        </w:rPr>
+        <w:t xml:space="preserve"> </w:t>
+      </w:r>
+      <w:r>
+        <w:rPr>
+          <w:color w:val="92D050"/>
+        </w:rPr>
+        <w:t>it there.</w:t>
+      </w:r>
+      <w:r>
+        <w:rPr>
+          <w:color w:val="92D050"/>
+        </w:rPr>
+        <w:t xml:space="preserve"> </w:t>
+      </w:r>
+      <w:r>
+        <w:rPr>
+          <w:color w:val="92D050"/>
+        </w:rPr>
+        <w:t>So we will ad</w:t>
+      </w:r>
+      <w:r>
+        <w:rPr>
+          <w:color w:val="92D050"/>
+        </w:rPr>
+        <w:t xml:space="preserve">d a class here and this class </w:t>
+      </w:r>
+      <w:r>
+        <w:rPr>
+          <w:color w:val="92D050"/>
+        </w:rPr>
+        <w:t xml:space="preserve">should now be named </w:t>
+      </w:r>
+      <w:proofErr w:type="spellStart"/>
+      <w:r>
+        <w:rPr>
+          <w:color w:val="92D050"/>
+        </w:rPr>
+        <w:t>ServerComponent</w:t>
+      </w:r>
+      <w:proofErr w:type="spellEnd"/>
+      <w:r>
+        <w:rPr>
+          <w:color w:val="92D050"/>
+        </w:rPr>
+        <w:t>.</w:t>
+      </w:r>
+      <w:r>
+        <w:rPr>
+          <w:color w:val="92D050"/>
+        </w:rPr>
+        <w:t xml:space="preserve"> </w:t>
+      </w:r>
+      <w:r>
+        <w:rPr>
+          <w:color w:val="92D050"/>
+        </w:rPr>
+        <w:t>Again the naming conven</w:t>
+      </w:r>
+      <w:r>
+        <w:rPr>
+          <w:color w:val="92D050"/>
+        </w:rPr>
+        <w:t xml:space="preserve">tion here, have the name of the </w:t>
+      </w:r>
+      <w:r>
+        <w:rPr>
+          <w:color w:val="92D050"/>
+        </w:rPr>
+        <w:t>component first, server and then also the description,</w:t>
+      </w:r>
+      <w:r>
+        <w:rPr>
+          <w:color w:val="92D050"/>
+        </w:rPr>
+        <w:t xml:space="preserve"> </w:t>
+      </w:r>
+      <w:r>
+        <w:rPr>
+          <w:color w:val="92D050"/>
+        </w:rPr>
+        <w:t>component</w:t>
+      </w:r>
+      <w:r>
+        <w:rPr>
+          <w:color w:val="92D050"/>
+        </w:rPr>
+        <w:t xml:space="preserve"> </w:t>
+      </w:r>
+      <w:r>
+        <w:rPr>
+          <w:color w:val="92D050"/>
+        </w:rPr>
+        <w:t>because</w:t>
+      </w:r>
+      <w:r>
+        <w:rPr>
+          <w:color w:val="92D050"/>
+        </w:rPr>
+        <w:t xml:space="preserve"> later we will also learn about </w:t>
+      </w:r>
+      <w:r>
+        <w:rPr>
+          <w:color w:val="92D050"/>
+        </w:rPr>
+        <w:t>other parts which might then be named differently in the Angular</w:t>
+      </w:r>
+      <w:r>
+        <w:rPr>
+          <w:color w:val="92D050"/>
+        </w:rPr>
+        <w:t xml:space="preserve"> </w:t>
+      </w:r>
+      <w:r>
+        <w:rPr>
+          <w:color w:val="92D050"/>
+        </w:rPr>
+        <w:t>app.</w:t>
+      </w:r>
+      <w:r>
+        <w:rPr>
+          <w:color w:val="92D050"/>
+        </w:rPr>
+        <w:t xml:space="preserve"> </w:t>
+      </w:r>
+      <w:r>
+        <w:rPr>
+          <w:color w:val="92D050"/>
+        </w:rPr>
+        <w:t>T</w:t>
+      </w:r>
+      <w:r>
+        <w:rPr>
+          <w:color w:val="92D050"/>
+        </w:rPr>
+        <w:t xml:space="preserve">his is our class and right now, </w:t>
+      </w:r>
+      <w:r>
+        <w:rPr>
+          <w:color w:val="92D050"/>
+        </w:rPr>
+        <w:t xml:space="preserve">it's a normal </w:t>
+      </w:r>
+      <w:proofErr w:type="spellStart"/>
+      <w:r>
+        <w:rPr>
+          <w:color w:val="92D050"/>
+        </w:rPr>
+        <w:t>TypeScript</w:t>
+      </w:r>
+      <w:proofErr w:type="spellEnd"/>
+      <w:r>
+        <w:rPr>
+          <w:color w:val="92D050"/>
+        </w:rPr>
+        <w:t xml:space="preserve"> class,</w:t>
+      </w:r>
+      <w:r>
+        <w:rPr>
+          <w:color w:val="92D050"/>
+        </w:rPr>
+        <w:t xml:space="preserve"> </w:t>
+      </w:r>
+      <w:r>
+        <w:rPr>
+          <w:color w:val="92D050"/>
+        </w:rPr>
+        <w:t>nothing special about it,</w:t>
+      </w:r>
+      <w:r>
+        <w:rPr>
+          <w:color w:val="92D050"/>
+        </w:rPr>
+        <w:t xml:space="preserve"> </w:t>
+      </w:r>
+      <w:r>
+        <w:rPr>
+          <w:color w:val="92D050"/>
+        </w:rPr>
+        <w:t>we can't use it like this, Angular doesn't have all the information it requires.</w:t>
+      </w:r>
+      <w:r>
+        <w:rPr>
+          <w:color w:val="92D050"/>
+        </w:rPr>
+        <w:t xml:space="preserve"> </w:t>
+      </w:r>
+      <w:r>
+        <w:rPr>
+          <w:color w:val="92D050"/>
+        </w:rPr>
+        <w:t xml:space="preserve">So we should add something to it which tells </w:t>
+      </w:r>
+      <w:r>
+        <w:rPr>
+          <w:color w:val="92D050"/>
+        </w:rPr>
+        <w:t xml:space="preserve">Angular that this is not only a </w:t>
+      </w:r>
+      <w:r>
+        <w:rPr>
+          <w:color w:val="92D050"/>
+        </w:rPr>
+        <w:t xml:space="preserve">normal </w:t>
+      </w:r>
+      <w:proofErr w:type="spellStart"/>
+      <w:r>
+        <w:rPr>
+          <w:color w:val="92D050"/>
+        </w:rPr>
+        <w:t>TypeScript</w:t>
+      </w:r>
+      <w:proofErr w:type="spellEnd"/>
+      <w:r>
+        <w:rPr>
+          <w:color w:val="92D050"/>
+        </w:rPr>
+        <w:t xml:space="preserve"> class</w:t>
+      </w:r>
+      <w:r>
+        <w:rPr>
+          <w:color w:val="92D050"/>
+        </w:rPr>
+        <w:t xml:space="preserve"> </w:t>
+      </w:r>
+      <w:r>
+        <w:rPr>
+          <w:color w:val="92D050"/>
+        </w:rPr>
+        <w:t>but instead something special, a component.</w:t>
+      </w:r>
+      <w:r>
+        <w:rPr>
+          <w:color w:val="92D050"/>
+        </w:rPr>
+        <w:t xml:space="preserve"> We do this by adding a special </w:t>
+      </w:r>
+      <w:r>
+        <w:rPr>
+          <w:color w:val="92D050"/>
+        </w:rPr>
+        <w:t>decorator,</w:t>
+      </w:r>
+      <w:r>
+        <w:rPr>
+          <w:color w:val="92D050"/>
+        </w:rPr>
+        <w:t xml:space="preserve"> </w:t>
+      </w:r>
+      <w:r>
+        <w:rPr>
+          <w:color w:val="92D050"/>
+        </w:rPr>
+        <w:t xml:space="preserve">decorators are a </w:t>
+      </w:r>
+      <w:proofErr w:type="spellStart"/>
+      <w:r>
+        <w:rPr>
+          <w:color w:val="92D050"/>
+        </w:rPr>
+        <w:t>TypeScript</w:t>
+      </w:r>
+      <w:proofErr w:type="spellEnd"/>
+      <w:r>
+        <w:rPr>
+          <w:color w:val="92D050"/>
+        </w:rPr>
+        <w:t xml:space="preserve"> feature which allow you to enhance your c</w:t>
+      </w:r>
+      <w:r>
+        <w:rPr>
+          <w:color w:val="92D050"/>
+        </w:rPr>
+        <w:t xml:space="preserve">lasses for example, </w:t>
+      </w:r>
+      <w:r>
+        <w:rPr>
+          <w:color w:val="92D050"/>
+        </w:rPr>
+        <w:t>enhance elements</w:t>
+      </w:r>
+      <w:r>
+        <w:rPr>
+          <w:color w:val="92D050"/>
+        </w:rPr>
+        <w:t xml:space="preserve"> </w:t>
+      </w:r>
+      <w:r>
+        <w:rPr>
+          <w:color w:val="92D050"/>
+        </w:rPr>
+        <w:t>you use in your code,</w:t>
+      </w:r>
+      <w:r>
+        <w:rPr>
+          <w:color w:val="92D050"/>
+        </w:rPr>
+        <w:t xml:space="preserve"> </w:t>
+      </w:r>
+      <w:r>
+        <w:rPr>
+          <w:color w:val="92D050"/>
+        </w:rPr>
+        <w:t>it's not restricted to classes</w:t>
+      </w:r>
+      <w:r>
+        <w:rPr>
+          <w:color w:val="92D050"/>
+        </w:rPr>
+        <w:t xml:space="preserve"> </w:t>
+      </w:r>
+      <w:r>
+        <w:rPr>
+          <w:color w:val="92D050"/>
+        </w:rPr>
+        <w:t>but here we will use a class decorator.</w:t>
+      </w:r>
+      <w:r>
+        <w:rPr>
+          <w:color w:val="92D050"/>
+        </w:rPr>
+        <w:t xml:space="preserve"> </w:t>
+      </w:r>
+      <w:r>
+        <w:rPr>
+          <w:color w:val="92D050"/>
+        </w:rPr>
+        <w:t>It's the component decorator and decorators are always attached by adding an @ sign in front of them.</w:t>
+      </w:r>
+      <w:r>
+        <w:rPr>
+          <w:color w:val="92D050"/>
+        </w:rPr>
+        <w:t xml:space="preserve"> </w:t>
+      </w:r>
+      <w:r>
+        <w:rPr>
+          <w:color w:val="92D050"/>
+        </w:rPr>
+        <w:t xml:space="preserve">Now this component decorator is not something </w:t>
+      </w:r>
+      <w:proofErr w:type="spellStart"/>
+      <w:r>
+        <w:rPr>
+          <w:color w:val="92D050"/>
+        </w:rPr>
+        <w:t>TypeScript</w:t>
+      </w:r>
+      <w:proofErr w:type="spellEnd"/>
+      <w:r>
+        <w:rPr>
+          <w:color w:val="92D050"/>
+        </w:rPr>
+        <w:t xml:space="preserve"> knows from the start,</w:t>
+      </w:r>
+      <w:r>
+        <w:rPr>
+          <w:color w:val="92D050"/>
+        </w:rPr>
+        <w:t xml:space="preserve"> </w:t>
+      </w:r>
+      <w:r>
+        <w:rPr>
+          <w:color w:val="92D050"/>
+        </w:rPr>
+        <w:t>so we have to import it.</w:t>
+      </w:r>
+      <w:r>
+        <w:rPr>
+          <w:color w:val="92D050"/>
+        </w:rPr>
+        <w:t xml:space="preserve"> </w:t>
+      </w:r>
+      <w:r>
+        <w:rPr>
+          <w:color w:val="92D050"/>
+        </w:rPr>
+        <w:t xml:space="preserve">We have to add an import and this import now needs </w:t>
+      </w:r>
+      <w:r>
+        <w:rPr>
+          <w:color w:val="92D050"/>
+        </w:rPr>
+        <w:t xml:space="preserve">to give us access to component, </w:t>
+      </w:r>
+      <w:r>
+        <w:rPr>
+          <w:color w:val="92D050"/>
+        </w:rPr>
+        <w:t>so we need to import</w:t>
+      </w:r>
+      <w:r>
+        <w:rPr>
+          <w:color w:val="92D050"/>
+        </w:rPr>
+        <w:t xml:space="preserve"> </w:t>
+      </w:r>
+      <w:r>
+        <w:rPr>
+          <w:color w:val="92D050"/>
+        </w:rPr>
+        <w:t>component between curly braces because from the file where we're going to import this, we could import other</w:t>
+      </w:r>
+      <w:r>
+        <w:rPr>
+          <w:color w:val="92D050"/>
+        </w:rPr>
+        <w:t xml:space="preserve"> </w:t>
+      </w:r>
+      <w:r>
+        <w:rPr>
+          <w:color w:val="92D050"/>
+        </w:rPr>
+        <w:t>parts too,</w:t>
+      </w:r>
+      <w:r>
+        <w:rPr>
+          <w:color w:val="92D050"/>
+        </w:rPr>
+        <w:t xml:space="preserve"> </w:t>
+      </w:r>
+      <w:r>
+        <w:rPr>
+          <w:color w:val="92D050"/>
+        </w:rPr>
+        <w:t>so we have to specifically pick the component by using this syntax and then it's from</w:t>
+      </w:r>
+      <w:r>
+        <w:rPr>
+          <w:color w:val="92D050"/>
+        </w:rPr>
+        <w:t xml:space="preserve"> </w:t>
+      </w:r>
+      <w:r>
+        <w:rPr>
+          <w:color w:val="92D050"/>
+        </w:rPr>
+        <w:t>and now the package where we import component from is @angular/core.</w:t>
+      </w:r>
+      <w:r>
+        <w:rPr>
+          <w:color w:val="92D050"/>
+        </w:rPr>
+        <w:t xml:space="preserve"> </w:t>
+      </w:r>
+      <w:r>
+        <w:rPr>
+          <w:color w:val="92D050"/>
+        </w:rPr>
+        <w:t>Now Angular ships with a couple of packages where it basically groups its functionalities and the core</w:t>
+      </w:r>
+    </w:p>
+    <w:p>
+      <w:pPr>
+        <w:pStyle w:val="NoSpacing"/>
+        <w:rPr>
+          <w:color w:val="92D050"/>
+        </w:rPr>
+      </w:pPr>
+      <w:r>
+        <w:rPr>
+          <w:color w:val="92D050"/>
+        </w:rPr>
+        <w:t>package as the name implies gives us access to some of the core functionalities of Angular.</w:t>
+      </w:r>
+      <w:r>
+        <w:rPr>
+          <w:color w:val="92D050"/>
+        </w:rPr>
+        <w:t xml:space="preserve"> </w:t>
+      </w:r>
+      <w:r>
+        <w:rPr>
+          <w:color w:val="92D050"/>
+        </w:rPr>
+        <w:t>So with that, we imported component,</w:t>
+      </w:r>
+      <w:r>
+        <w:rPr>
+          <w:color w:val="92D050"/>
+        </w:rPr>
+        <w:t xml:space="preserve"> </w:t>
+      </w:r>
+      <w:r>
+        <w:rPr>
+          <w:color w:val="92D050"/>
+        </w:rPr>
+        <w:t>now this @component decorator is known t</w:t>
+      </w:r>
+      <w:r>
+        <w:rPr>
+          <w:color w:val="92D050"/>
+        </w:rPr>
+        <w:t xml:space="preserve">o </w:t>
+      </w:r>
+      <w:proofErr w:type="spellStart"/>
+      <w:r>
+        <w:rPr>
+          <w:color w:val="92D050"/>
+        </w:rPr>
+        <w:t>TypeScript</w:t>
+      </w:r>
+      <w:proofErr w:type="spellEnd"/>
+      <w:r>
+        <w:rPr>
+          <w:color w:val="92D050"/>
+        </w:rPr>
+        <w:t xml:space="preserve">, so when it parses </w:t>
+      </w:r>
+      <w:r>
+        <w:rPr>
+          <w:color w:val="92D050"/>
+        </w:rPr>
+        <w:t xml:space="preserve">this file and compiles it to </w:t>
+      </w:r>
+      <w:proofErr w:type="spellStart"/>
+      <w:r>
+        <w:rPr>
+          <w:color w:val="92D050"/>
+        </w:rPr>
+        <w:t>Javascript</w:t>
+      </w:r>
+      <w:proofErr w:type="spellEnd"/>
+      <w:r>
+        <w:rPr>
+          <w:color w:val="92D050"/>
+        </w:rPr>
+        <w:t>,</w:t>
+      </w:r>
+      <w:r>
+        <w:rPr>
+          <w:color w:val="92D050"/>
+        </w:rPr>
+        <w:t xml:space="preserve"> </w:t>
+      </w:r>
+      <w:r>
+        <w:rPr>
+          <w:color w:val="92D050"/>
+        </w:rPr>
+        <w:t>it is able to understand it,</w:t>
+      </w:r>
+      <w:r>
+        <w:rPr>
+          <w:color w:val="92D050"/>
+        </w:rPr>
+        <w:t xml:space="preserve"> </w:t>
+      </w:r>
+      <w:r>
+        <w:rPr>
+          <w:color w:val="92D050"/>
+        </w:rPr>
+        <w:t xml:space="preserve">now we need to pass a </w:t>
+      </w:r>
+      <w:proofErr w:type="spellStart"/>
+      <w:r>
+        <w:rPr>
+          <w:color w:val="92D050"/>
+        </w:rPr>
+        <w:t>Javascript</w:t>
+      </w:r>
+      <w:proofErr w:type="spellEnd"/>
+      <w:r>
+        <w:rPr>
+          <w:color w:val="92D050"/>
+        </w:rPr>
+        <w:t xml:space="preserve"> object to this component decorator to configure it because without</w:t>
+      </w:r>
+      <w:r>
+        <w:rPr>
+          <w:color w:val="92D050"/>
+        </w:rPr>
+        <w:t xml:space="preserve"> </w:t>
+      </w:r>
+      <w:r>
+        <w:rPr>
+          <w:color w:val="92D050"/>
+        </w:rPr>
+        <w:t>any configuration, it's still not that valuable to Angular.</w:t>
+      </w:r>
+      <w:r>
+        <w:rPr>
+          <w:color w:val="92D050"/>
+        </w:rPr>
+        <w:t xml:space="preserve"> </w:t>
+      </w:r>
+      <w:r>
+        <w:rPr>
+          <w:color w:val="92D050"/>
+        </w:rPr>
+        <w:t>But here, we can set up some important information which</w:t>
+      </w:r>
+      <w:r>
+        <w:rPr>
+          <w:color w:val="92D050"/>
+        </w:rPr>
+        <w:t xml:space="preserve"> will be stored as metadata for </w:t>
+      </w:r>
+      <w:r>
+        <w:rPr>
+          <w:color w:val="92D050"/>
+        </w:rPr>
+        <w:t>this class in</w:t>
+      </w:r>
+      <w:r>
+        <w:rPr>
+          <w:color w:val="92D050"/>
+        </w:rPr>
+        <w:t xml:space="preserve"> </w:t>
+      </w:r>
+      <w:r>
+        <w:rPr>
+          <w:color w:val="92D050"/>
+        </w:rPr>
+        <w:t>the background then which will tell Angular what to do with this class</w:t>
+      </w:r>
+      <w:r>
+        <w:rPr>
+          <w:color w:val="92D050"/>
+        </w:rPr>
+        <w:t xml:space="preserve"> </w:t>
+      </w:r>
+      <w:r>
+        <w:rPr>
+          <w:color w:val="92D050"/>
+        </w:rPr>
+        <w:t>and one important information piece is the selector.</w:t>
+      </w:r>
+      <w:r>
+        <w:rPr>
+          <w:color w:val="92D050"/>
+        </w:rPr>
+        <w:t xml:space="preserve"> </w:t>
+      </w:r>
+      <w:r>
+        <w:rPr>
+          <w:color w:val="92D050"/>
+        </w:rPr>
+        <w:t>So basically, the HTML tag by which you're able to use this c</w:t>
+      </w:r>
+      <w:r>
+        <w:rPr>
+          <w:color w:val="92D050"/>
+        </w:rPr>
+        <w:t xml:space="preserve">omponent </w:t>
+      </w:r>
+      <w:r>
+        <w:rPr>
+          <w:color w:val="92D050"/>
+        </w:rPr>
+        <w:t>later in your other components</w:t>
+      </w:r>
+      <w:r>
+        <w:rPr>
+          <w:color w:val="92D050"/>
+        </w:rPr>
+        <w:t xml:space="preserve"> </w:t>
+      </w:r>
+      <w:r>
+        <w:rPr>
+          <w:color w:val="92D050"/>
+        </w:rPr>
+        <w:t>templates,</w:t>
+      </w:r>
+      <w:r>
+        <w:rPr>
+          <w:color w:val="92D050"/>
+        </w:rPr>
+        <w:t xml:space="preserve"> </w:t>
+      </w:r>
+      <w:r>
+        <w:rPr>
+          <w:color w:val="92D050"/>
+        </w:rPr>
+        <w:t>we will see this in action soon.</w:t>
+      </w:r>
+      <w:r>
+        <w:rPr>
+          <w:color w:val="92D050"/>
+        </w:rPr>
+        <w:t xml:space="preserve"> </w:t>
+      </w:r>
+      <w:r>
+        <w:rPr>
+          <w:color w:val="92D050"/>
+        </w:rPr>
+        <w:t>The selector should be a string</w:t>
+      </w:r>
+    </w:p>
+    <w:p>
+      <w:pPr>
+        <w:pStyle w:val="NoSpacing"/>
+        <w:rPr>
+          <w:color w:val="92D050"/>
+        </w:rPr>
+      </w:pPr>
+      <w:r>
+        <w:rPr>
+          <w:color w:val="92D050"/>
+        </w:rPr>
+        <w:t>and here you may set up any name you want but you should make sure that it is a unique selector, that</w:t>
+      </w:r>
+      <w:r>
+        <w:rPr>
+          <w:color w:val="92D050"/>
+        </w:rPr>
+        <w:t xml:space="preserve"> </w:t>
+      </w:r>
+      <w:r>
+        <w:rPr>
+          <w:color w:val="92D050"/>
+        </w:rPr>
+        <w:t>you don't accidentally overwrite a default HTML element or something like this.</w:t>
+      </w:r>
+      <w:r>
+        <w:rPr>
+          <w:color w:val="92D050"/>
+        </w:rPr>
+        <w:t xml:space="preserve"> </w:t>
+      </w:r>
+      <w:r>
+        <w:rPr>
+          <w:color w:val="92D050"/>
+        </w:rPr>
+        <w:t xml:space="preserve">So typically, you prefix it with app- and then a fitting name, like server because it's a </w:t>
+      </w:r>
+      <w:proofErr w:type="spellStart"/>
+      <w:r>
+        <w:rPr>
+          <w:color w:val="92D050"/>
+        </w:rPr>
+        <w:t>ServerComponent</w:t>
+      </w:r>
+      <w:proofErr w:type="spellEnd"/>
+      <w:r>
+        <w:rPr>
+          <w:color w:val="92D050"/>
+        </w:rPr>
+        <w:t>.</w:t>
+      </w:r>
+      <w:r>
+        <w:rPr>
+          <w:color w:val="92D050"/>
+        </w:rPr>
+        <w:t xml:space="preserve"> </w:t>
+      </w:r>
+      <w:r>
+        <w:rPr>
+          <w:color w:val="92D050"/>
+        </w:rPr>
+        <w:t>This is my own selector by which I can now later use this component in my other components</w:t>
+      </w:r>
+      <w:r>
+        <w:rPr>
+          <w:color w:val="92D050"/>
+        </w:rPr>
+        <w:t xml:space="preserve"> </w:t>
+      </w:r>
+      <w:r>
+        <w:rPr>
+          <w:color w:val="92D050"/>
+        </w:rPr>
+        <w:t>HTML files.</w:t>
+      </w:r>
+      <w:r>
+        <w:rPr>
+          <w:color w:val="92D050"/>
+        </w:rPr>
+        <w:t xml:space="preserve"> </w:t>
+      </w:r>
+      <w:r>
+        <w:rPr>
+          <w:color w:val="92D050"/>
+        </w:rPr>
+        <w:t>So with that set up, the other important piece we need to have is the template and here let's reference</w:t>
+      </w:r>
+      <w:r>
+        <w:rPr>
+          <w:color w:val="92D050"/>
+        </w:rPr>
+        <w:t xml:space="preserve"> another external </w:t>
+      </w:r>
+      <w:r>
+        <w:rPr>
+          <w:color w:val="92D050"/>
+        </w:rPr>
+        <w:t>file,</w:t>
+      </w:r>
+      <w:r>
+        <w:rPr>
+          <w:color w:val="92D050"/>
+        </w:rPr>
+        <w:t xml:space="preserve"> </w:t>
+      </w:r>
+      <w:r>
+        <w:rPr>
+          <w:color w:val="92D050"/>
+        </w:rPr>
+        <w:t>I'll come back to another</w:t>
+      </w:r>
+      <w:r>
+        <w:rPr>
+          <w:color w:val="92D050"/>
+        </w:rPr>
+        <w:t xml:space="preserve"> </w:t>
+      </w:r>
+      <w:r>
+        <w:rPr>
+          <w:color w:val="92D050"/>
+        </w:rPr>
+        <w:t>alternative to this soon and this external file of course needs to be created.</w:t>
+      </w:r>
+      <w:r>
+        <w:rPr>
+          <w:color w:val="92D050"/>
+        </w:rPr>
+        <w:t xml:space="preserve"> </w:t>
+      </w:r>
+      <w:r>
+        <w:rPr>
+          <w:color w:val="92D050"/>
+        </w:rPr>
+        <w:t xml:space="preserve">So in the same folder, I will create a </w:t>
+      </w:r>
+      <w:proofErr w:type="spellStart"/>
+      <w:proofErr w:type="gramStart"/>
+      <w:r>
+        <w:rPr>
+          <w:color w:val="92D050"/>
+        </w:rPr>
+        <w:t>server.component</w:t>
+      </w:r>
+      <w:proofErr w:type="spellEnd"/>
+      <w:proofErr w:type="gramEnd"/>
+      <w:r>
+        <w:rPr>
+          <w:color w:val="92D050"/>
+        </w:rPr>
+        <w:t xml:space="preserve"> and now .html file,</w:t>
+      </w:r>
+      <w:r>
+        <w:rPr>
+          <w:color w:val="92D050"/>
+        </w:rPr>
+        <w:t xml:space="preserve"> this will hold the template, </w:t>
+      </w:r>
+      <w:r>
+        <w:rPr>
+          <w:color w:val="92D050"/>
+        </w:rPr>
+        <w:t>the HTML code of my component here.</w:t>
+      </w:r>
+      <w:r>
+        <w:rPr>
+          <w:color w:val="92D050"/>
+        </w:rPr>
+        <w:t xml:space="preserve"> </w:t>
+      </w:r>
+      <w:r>
+        <w:rPr>
+          <w:color w:val="92D050"/>
+        </w:rPr>
+        <w:t>So here, I can now basically add any content I want,</w:t>
+      </w:r>
+    </w:p>
+    <w:p>
+      <w:pPr>
+        <w:pStyle w:val="NoSpacing"/>
+        <w:rPr>
+          <w:color w:val="92D050"/>
+        </w:rPr>
+      </w:pPr>
+      <w:r>
+        <w:rPr>
+          <w:color w:val="92D050"/>
+        </w:rPr>
+        <w:t xml:space="preserve">like for example the Server Component to start simple and back to the </w:t>
+      </w:r>
+      <w:proofErr w:type="spellStart"/>
+      <w:r>
+        <w:rPr>
+          <w:color w:val="92D050"/>
+        </w:rPr>
+        <w:t>TypeScript</w:t>
+      </w:r>
+      <w:proofErr w:type="spellEnd"/>
+      <w:r>
+        <w:rPr>
+          <w:color w:val="92D050"/>
+        </w:rPr>
+        <w:t xml:space="preserve"> file, I can now point</w:t>
+      </w:r>
+      <w:r>
+        <w:rPr>
+          <w:color w:val="92D050"/>
+        </w:rPr>
+        <w:t xml:space="preserve"> </w:t>
+      </w:r>
+      <w:r>
+        <w:rPr>
+          <w:color w:val="92D050"/>
+        </w:rPr>
+        <w:t>to this HTML file.</w:t>
+      </w:r>
+      <w:r>
+        <w:rPr>
+          <w:color w:val="92D050"/>
+        </w:rPr>
+        <w:t xml:space="preserve"> </w:t>
+      </w:r>
+      <w:r>
+        <w:rPr>
+          <w:color w:val="92D050"/>
+        </w:rPr>
+        <w:t>We need a relative path for this,</w:t>
+      </w:r>
+      <w:r>
+        <w:rPr>
+          <w:color w:val="92D050"/>
+        </w:rPr>
+        <w:t xml:space="preserve"> </w:t>
+      </w:r>
+      <w:r>
+        <w:rPr>
+          <w:color w:val="92D050"/>
+        </w:rPr>
+        <w:t xml:space="preserve">in the end this will all get bundled by </w:t>
+      </w:r>
+      <w:proofErr w:type="spellStart"/>
+      <w:r>
+        <w:rPr>
+          <w:color w:val="92D050"/>
+        </w:rPr>
+        <w:t>webpack</w:t>
+      </w:r>
+      <w:proofErr w:type="spellEnd"/>
+      <w:r>
+        <w:rPr>
+          <w:color w:val="92D050"/>
+        </w:rPr>
+        <w:t>,</w:t>
+      </w:r>
+      <w:r>
+        <w:rPr>
+          <w:color w:val="92D050"/>
+        </w:rPr>
+        <w:t xml:space="preserve"> so we </w:t>
+      </w:r>
+      <w:r>
+        <w:rPr>
+          <w:color w:val="92D050"/>
+        </w:rPr>
+        <w:lastRenderedPageBreak/>
+        <w:t>need to tell it where to find the HTML file.</w:t>
+      </w:r>
+      <w:r>
+        <w:rPr>
+          <w:color w:val="92D050"/>
+        </w:rPr>
+        <w:t xml:space="preserve"> </w:t>
+      </w:r>
+      <w:r>
+        <w:rPr>
+          <w:color w:val="92D050"/>
+        </w:rPr>
+        <w:t xml:space="preserve">Well and relative to the </w:t>
+      </w:r>
+      <w:proofErr w:type="spellStart"/>
+      <w:r>
+        <w:rPr>
+          <w:color w:val="92D050"/>
+        </w:rPr>
+        <w:t>TypeScript</w:t>
+      </w:r>
+      <w:proofErr w:type="spellEnd"/>
+      <w:r>
+        <w:rPr>
+          <w:color w:val="92D050"/>
+        </w:rPr>
+        <w:t xml:space="preserve"> file, the path simply is ./server.component.html,</w:t>
+      </w:r>
+      <w:r>
+        <w:rPr>
+          <w:color w:val="92D050"/>
+        </w:rPr>
+        <w:t xml:space="preserve"> </w:t>
+      </w:r>
+      <w:r>
+        <w:rPr>
+          <w:color w:val="92D050"/>
+        </w:rPr>
+        <w:t>like this, this is pointing to this file. With this we created our first component,</w:t>
+      </w:r>
+    </w:p>
+    <w:p>
+      <w:pPr>
+        <w:pStyle w:val="NoSpacing"/>
+        <w:rPr>
+          <w:color w:val="92D050"/>
+          <w:u w:val="single"/>
+        </w:rPr>
+      </w:pPr>
+      <w:r>
+        <w:rPr>
+          <w:color w:val="92D050"/>
+          <w:u w:val="single"/>
+        </w:rPr>
+        <w:t>now to use it we need to dive into app module and understand what this does because we need to change</w:t>
+      </w:r>
+      <w:r>
+        <w:rPr>
+          <w:color w:val="92D050"/>
+          <w:u w:val="single"/>
+        </w:rPr>
+        <w:t xml:space="preserve"> </w:t>
+      </w:r>
+      <w:r>
+        <w:rPr>
+          <w:color w:val="92D050"/>
+        </w:rPr>
+        <w:t>something here to use our own component.</w:t>
+      </w:r>
+    </w:p>
+    <w:p>
+      <w:pPr>
+        <w:pStyle w:val="NoSpacing"/>
+        <w:rPr>
+          <w:color w:val="92D050"/>
+        </w:rPr>
+      </w:pPr>
+      <w:r>
+        <w:rPr>
+          <w:color w:val="92D050"/>
+        </w:rPr>
+        <w:t>Let's do this in the next lecture.</w:t>
+      </w:r>
+    </w:p>
+    <w:p>
+      <w:pPr>
+        <w:pStyle w:val="NoSpacing"/>
+        <w:jc w:val="both"/>
+        <w:rPr>
+          <w:color w:val="92D050"/>
+        </w:rPr>
+      </w:pPr>
+    </w:p>
+    <w:p>
+      <w:pPr>
+        <w:pStyle w:val="NoSpacing"/>
+        <w:jc w:val="both"/>
+        <w:rPr>
+          <w:color w:val="92D050"/>
+        </w:rPr>
+      </w:pPr>
+      <w:r>
+        <w:rPr>
+          <w:color w:val="92D050"/>
+        </w:rPr>
+        <w:t>#### UNDERSTANDING THE ROL OF APPMODULE AND COMPONENT DECLARATION</w:t>
+      </w:r>
+    </w:p>
+    <w:p>
+      <w:pPr>
+        <w:pStyle w:val="NoSpacing"/>
+        <w:jc w:val="both"/>
+        <w:rPr>
+          <w:color w:val="92D050"/>
+        </w:rPr>
+      </w:pPr>
+      <w:r>
+        <w:rPr>
+          <w:color w:val="92D050"/>
+        </w:rPr>
+        <w:t>In the last lecture</w:t>
+      </w:r>
+      <w:r>
+        <w:rPr>
+          <w:color w:val="92D050"/>
+        </w:rPr>
+        <w:t xml:space="preserve"> </w:t>
+      </w:r>
+      <w:r>
+        <w:rPr>
+          <w:color w:val="92D050"/>
+        </w:rPr>
+        <w:t>we created our own component, the server component here.</w:t>
+      </w:r>
+      <w:r>
+        <w:rPr>
+          <w:color w:val="92D050"/>
+        </w:rPr>
+        <w:t xml:space="preserve"> It's almost ready to be </w:t>
+      </w:r>
+      <w:r>
+        <w:rPr>
+          <w:color w:val="92D050"/>
+        </w:rPr>
+        <w:t>used but to use it, we need to change something about our app module, what is</w:t>
+      </w:r>
+      <w:r>
+        <w:rPr>
+          <w:color w:val="92D050"/>
+        </w:rPr>
+        <w:t xml:space="preserve"> an app module? Angular </w:t>
+      </w:r>
+      <w:r>
+        <w:rPr>
+          <w:color w:val="92D050"/>
+        </w:rPr>
+        <w:t>uses components to build web pages and uses modules to basically bundle different pieces,</w:t>
+      </w:r>
+      <w:r>
+        <w:rPr>
+          <w:color w:val="92D050"/>
+        </w:rPr>
+        <w:t xml:space="preserve"> for example </w:t>
+      </w:r>
+      <w:r>
+        <w:rPr>
+          <w:color w:val="92D050"/>
+        </w:rPr>
+        <w:t>components of your app into packages.</w:t>
+      </w:r>
+      <w:r>
+        <w:rPr>
+          <w:color w:val="92D050"/>
+        </w:rPr>
+        <w:t xml:space="preserve"> </w:t>
+      </w:r>
+      <w:r>
+        <w:rPr>
+          <w:color w:val="92D050"/>
+        </w:rPr>
+        <w:t>Now this is kind of an advanced fea</w:t>
+      </w:r>
+      <w:r>
+        <w:rPr>
+          <w:color w:val="92D050"/>
+        </w:rPr>
+        <w:t xml:space="preserve">ture but later in the course, I </w:t>
+      </w:r>
+      <w:r>
+        <w:rPr>
+          <w:color w:val="92D050"/>
+        </w:rPr>
+        <w:t>will have a whole section about</w:t>
+      </w:r>
+      <w:r>
+        <w:rPr>
+          <w:color w:val="92D050"/>
+        </w:rPr>
+        <w:t xml:space="preserve"> </w:t>
+      </w:r>
+      <w:r>
+        <w:rPr>
+          <w:color w:val="92D050"/>
+        </w:rPr>
+        <w:t xml:space="preserve">modules. For the majority of this course, </w:t>
+      </w:r>
+      <w:r>
+        <w:rPr>
+          <w:color w:val="92D050"/>
+        </w:rPr>
+        <w:t xml:space="preserve">we will only use the app module </w:t>
+      </w:r>
+      <w:r>
+        <w:rPr>
+          <w:color w:val="92D050"/>
+        </w:rPr>
+        <w:t>which is absolutely fine for</w:t>
+      </w:r>
+      <w:r>
+        <w:rPr>
+          <w:color w:val="92D050"/>
+        </w:rPr>
+        <w:t xml:space="preserve"> </w:t>
+      </w:r>
+      <w:r>
+        <w:rPr>
+          <w:color w:val="92D050"/>
+        </w:rPr>
+        <w:t>a lot of projects, only in bigger projects you might think about splitting up your app into multiple</w:t>
+      </w:r>
+      <w:r>
+        <w:rPr>
+          <w:color w:val="92D050"/>
+        </w:rPr>
+        <w:t xml:space="preserve"> </w:t>
+      </w:r>
+      <w:r>
+        <w:rPr>
+          <w:color w:val="92D050"/>
+        </w:rPr>
+        <w:t>modules.</w:t>
+      </w:r>
+      <w:r>
+        <w:rPr>
+          <w:color w:val="92D050"/>
+        </w:rPr>
+        <w:t xml:space="preserve"> </w:t>
+      </w:r>
+      <w:r>
+        <w:rPr>
+          <w:color w:val="92D050"/>
+        </w:rPr>
+        <w:t>But what does this app module do, what is a module then?</w:t>
+      </w:r>
+      <w:r>
+        <w:rPr>
+          <w:color w:val="92D050"/>
+        </w:rPr>
+        <w:t xml:space="preserve"> Well it's as I said </w:t>
+      </w:r>
+      <w:r>
+        <w:rPr>
+          <w:color w:val="92D050"/>
+        </w:rPr>
+        <w:t>bundle of functionalities of our app and it basically gives Angular the information</w:t>
+      </w:r>
+      <w:r>
+        <w:rPr>
+          <w:color w:val="92D050"/>
+        </w:rPr>
+        <w:t xml:space="preserve"> which features does my </w:t>
+      </w:r>
+      <w:r>
+        <w:rPr>
+          <w:color w:val="92D050"/>
+        </w:rPr>
+        <w:t xml:space="preserve">app have and use. As you can see, it also is just an empty </w:t>
+      </w:r>
+      <w:proofErr w:type="spellStart"/>
+      <w:r>
+        <w:rPr>
+          <w:color w:val="92D050"/>
+        </w:rPr>
+        <w:t>TypeScript</w:t>
+      </w:r>
+      <w:proofErr w:type="spellEnd"/>
+      <w:r>
+        <w:rPr>
+          <w:color w:val="92D050"/>
+        </w:rPr>
+        <w:t xml:space="preserve"> class, like</w:t>
+      </w:r>
+      <w:r>
+        <w:rPr>
+          <w:color w:val="92D050"/>
+        </w:rPr>
+        <w:t xml:space="preserve"> our component and as the </w:t>
+      </w:r>
+      <w:r>
+        <w:rPr>
+          <w:color w:val="92D050"/>
+        </w:rPr>
+        <w:t>component, we transform it into something else by adding a decorator, here</w:t>
+      </w:r>
+      <w:r>
+        <w:rPr>
+          <w:color w:val="92D050"/>
+        </w:rPr>
+        <w:t xml:space="preserve"> </w:t>
+      </w:r>
+      <w:r>
+        <w:rPr>
+          <w:color w:val="92D050"/>
+        </w:rPr>
+        <w:t>it's the @</w:t>
+      </w:r>
+      <w:proofErr w:type="spellStart"/>
+      <w:r>
+        <w:rPr>
+          <w:color w:val="92D050"/>
+        </w:rPr>
+        <w:t>NgModule</w:t>
+      </w:r>
+      <w:proofErr w:type="spellEnd"/>
+      <w:r>
+        <w:rPr>
+          <w:color w:val="92D050"/>
+        </w:rPr>
+        <w:t xml:space="preserve"> decorator which is also imported from @angular/core.</w:t>
+      </w:r>
+      <w:r>
+        <w:rPr>
+          <w:color w:val="92D050"/>
+        </w:rPr>
+        <w:t xml:space="preserve"> </w:t>
+      </w:r>
+      <w:r>
+        <w:rPr>
+          <w:color w:val="92D050"/>
+        </w:rPr>
+        <w:t>Now in there, we see four properties we set up on the object we passed to @</w:t>
+      </w:r>
+      <w:proofErr w:type="spellStart"/>
+      <w:r>
+        <w:rPr>
+          <w:color w:val="92D050"/>
+        </w:rPr>
+        <w:t>NgModule</w:t>
+      </w:r>
+      <w:proofErr w:type="spellEnd"/>
+      <w:r>
+        <w:rPr>
+          <w:color w:val="92D050"/>
+        </w:rPr>
+        <w:t>, declarations, imports</w:t>
+      </w:r>
+      <w:r>
+        <w:rPr>
+          <w:color w:val="92D050"/>
+        </w:rPr>
+        <w:t xml:space="preserve"> </w:t>
+      </w:r>
+      <w:r>
+        <w:rPr>
+          <w:color w:val="92D050"/>
+        </w:rPr>
+        <w:t>providers and bootstrap.</w:t>
+      </w:r>
+      <w:r>
+        <w:rPr>
+          <w:color w:val="92D050"/>
+        </w:rPr>
+        <w:t xml:space="preserve"> We had a look at </w:t>
+      </w:r>
+      <w:r>
+        <w:rPr>
+          <w:color w:val="92D050"/>
+        </w:rPr>
+        <w:t>bootstrap, this was responsible for telling Angular hey which component should you</w:t>
+      </w:r>
+      <w:r>
+        <w:rPr>
+          <w:color w:val="92D050"/>
+        </w:rPr>
+        <w:t xml:space="preserve"> </w:t>
+      </w:r>
+      <w:r>
+        <w:rPr>
+          <w:color w:val="92D050"/>
+        </w:rPr>
+        <w:t>be aware of at the point of time the whole application starts,</w:t>
+      </w:r>
+      <w:r>
+        <w:rPr>
+          <w:color w:val="92D050"/>
+        </w:rPr>
+        <w:t xml:space="preserve"> </w:t>
+      </w:r>
+      <w:r>
+        <w:rPr>
+          <w:color w:val="92D050"/>
+        </w:rPr>
+        <w:t>so which component would you basically recognize in the index.html file</w:t>
+      </w:r>
+      <w:r>
+        <w:rPr>
+          <w:color w:val="92D050"/>
+        </w:rPr>
+        <w:t xml:space="preserve"> </w:t>
+      </w:r>
+      <w:r>
+        <w:rPr>
+          <w:color w:val="92D050"/>
+        </w:rPr>
+        <w:t>and that was the app component.</w:t>
+      </w:r>
+      <w:r>
+        <w:rPr>
+          <w:color w:val="92D050"/>
+        </w:rPr>
+        <w:t xml:space="preserve"> </w:t>
+      </w:r>
+      <w:r>
+        <w:rPr>
+          <w:color w:val="92D050"/>
+        </w:rPr>
+        <w:t>Now I already mentioned that we won't add any more component selectors to the index.html file,</w:t>
+      </w:r>
+      <w:r>
+        <w:rPr>
+          <w:color w:val="92D050"/>
+        </w:rPr>
+        <w:t xml:space="preserve"> </w:t>
+      </w:r>
+      <w:r>
+        <w:rPr>
+          <w:color w:val="92D050"/>
+        </w:rPr>
+        <w:t>that's just not how it works,</w:t>
+      </w:r>
+      <w:r>
+        <w:rPr>
+          <w:color w:val="92D050"/>
+        </w:rPr>
+        <w:t xml:space="preserve"> </w:t>
+      </w:r>
+      <w:r>
+        <w:rPr>
+          <w:color w:val="92D050"/>
+        </w:rPr>
+        <w:t>therefore we won't touch the bootstrap array.</w:t>
+      </w:r>
+      <w:r>
+        <w:rPr>
+          <w:color w:val="92D050"/>
+        </w:rPr>
+        <w:t xml:space="preserve"> </w:t>
+      </w:r>
+      <w:r>
+        <w:rPr>
+          <w:color w:val="92D050"/>
+        </w:rPr>
+        <w:t>Still, we added a new component to Angular and this n</w:t>
+      </w:r>
+      <w:r>
+        <w:rPr>
+          <w:color w:val="92D050"/>
+        </w:rPr>
+        <w:t xml:space="preserve">ew component now has to be </w:t>
+      </w:r>
+      <w:r>
+        <w:rPr>
+          <w:color w:val="92D050"/>
+        </w:rPr>
+        <w:t>registered here in</w:t>
+      </w:r>
+      <w:r>
+        <w:rPr>
+          <w:color w:val="92D050"/>
+        </w:rPr>
+        <w:t xml:space="preserve"> </w:t>
+      </w:r>
+      <w:r>
+        <w:rPr>
+          <w:color w:val="92D050"/>
+        </w:rPr>
+        <w:t>the module so that Angular knows that this component exists because and this is important, by default Angular</w:t>
+      </w:r>
+      <w:r>
+        <w:rPr>
+          <w:color w:val="92D050"/>
+        </w:rPr>
+        <w:t xml:space="preserve"> </w:t>
+      </w:r>
+      <w:r>
+        <w:rPr>
+          <w:color w:val="92D050"/>
+        </w:rPr>
+        <w:t>will not scan all your files here.</w:t>
+      </w:r>
+      <w:r>
+        <w:rPr>
+          <w:color w:val="92D050"/>
+        </w:rPr>
+        <w:t xml:space="preserve"> </w:t>
+      </w:r>
+      <w:r>
+        <w:rPr>
+          <w:color w:val="92D050"/>
+        </w:rPr>
+        <w:t>So if you don't tell it that the server component exists, it doesn't know it,</w:t>
+      </w:r>
+      <w:r>
+        <w:rPr>
+          <w:color w:val="92D050"/>
+        </w:rPr>
+        <w:t xml:space="preserve"> </w:t>
+      </w:r>
+      <w:r>
+        <w:rPr>
+          <w:color w:val="92D050"/>
+        </w:rPr>
+        <w:t>just creating the file is not enough.</w:t>
+      </w:r>
+      <w:r>
+        <w:rPr>
+          <w:color w:val="92D050"/>
+        </w:rPr>
+        <w:t xml:space="preserve"> </w:t>
+      </w:r>
+      <w:r>
+        <w:rPr>
+          <w:color w:val="92D050"/>
+        </w:rPr>
+        <w:t>That is why we have to register it here in the @</w:t>
+      </w:r>
+      <w:proofErr w:type="spellStart"/>
+      <w:r>
+        <w:rPr>
+          <w:color w:val="92D050"/>
+        </w:rPr>
+        <w:t>NgModule</w:t>
+      </w:r>
+      <w:proofErr w:type="spellEnd"/>
+      <w:r>
+        <w:rPr>
+          <w:color w:val="92D050"/>
+        </w:rPr>
+        <w:t xml:space="preserve"> to tell Angular hey part of this module and</w:t>
+      </w:r>
+      <w:r>
+        <w:rPr>
+          <w:color w:val="92D050"/>
+        </w:rPr>
+        <w:t xml:space="preserve"> </w:t>
+      </w:r>
+      <w:r>
+        <w:rPr>
+          <w:color w:val="92D050"/>
+        </w:rPr>
+        <w:t>therefore right here of our whole app since we only have this module is the server component.</w:t>
+      </w:r>
+      <w:r>
+        <w:rPr>
+          <w:color w:val="92D050"/>
+        </w:rPr>
+        <w:t xml:space="preserve"> </w:t>
+      </w:r>
+      <w:r>
+        <w:rPr>
+          <w:color w:val="92D050"/>
+        </w:rPr>
+        <w:t>We do register new components in this declarations array,</w:t>
+      </w:r>
+      <w:r>
+        <w:rPr>
+          <w:color w:val="92D050"/>
+        </w:rPr>
+        <w:t xml:space="preserve"> </w:t>
+      </w:r>
+      <w:r>
+        <w:rPr>
+          <w:color w:val="92D050"/>
+        </w:rPr>
+        <w:t>we already registered the app component here because even though it's also used in bootstrap, it also is</w:t>
+      </w:r>
+      <w:r>
+        <w:rPr>
+          <w:color w:val="92D050"/>
+        </w:rPr>
+        <w:t xml:space="preserve"> </w:t>
+      </w:r>
+      <w:r>
+        <w:rPr>
+          <w:color w:val="92D050"/>
+        </w:rPr>
+        <w:t>a part of our app,</w:t>
+      </w:r>
+      <w:r>
+        <w:rPr>
+          <w:color w:val="92D050"/>
+        </w:rPr>
+        <w:t xml:space="preserve"> </w:t>
+      </w:r>
+      <w:r>
+        <w:rPr>
+          <w:color w:val="92D050"/>
+        </w:rPr>
+        <w:t>now we also need to add the server component here.</w:t>
+      </w:r>
+      <w:r>
+        <w:rPr>
+          <w:color w:val="92D050"/>
+        </w:rPr>
+        <w:t xml:space="preserve"> </w:t>
+      </w:r>
+      <w:r>
+        <w:rPr>
+          <w:color w:val="92D050"/>
+        </w:rPr>
+        <w:t>Adding it like this is not enough though because now Angular would kind of know that this is part of</w:t>
+      </w:r>
+      <w:r>
+        <w:rPr>
+          <w:color w:val="92D050"/>
+        </w:rPr>
+        <w:t xml:space="preserve"> </w:t>
+      </w:r>
+      <w:r>
+        <w:rPr>
+          <w:color w:val="92D050"/>
+        </w:rPr>
+        <w:t xml:space="preserve">the app but </w:t>
+      </w:r>
+      <w:proofErr w:type="spellStart"/>
+      <w:r>
+        <w:rPr>
+          <w:color w:val="92D050"/>
+        </w:rPr>
+        <w:t>TypeScript</w:t>
+      </w:r>
+      <w:proofErr w:type="spellEnd"/>
+      <w:r>
+        <w:rPr>
+          <w:color w:val="92D050"/>
+        </w:rPr>
+        <w:t xml:space="preserve"> wouldn't know where to find this type, where to find this server component.</w:t>
+      </w:r>
+      <w:r>
+        <w:rPr>
+          <w:color w:val="92D050"/>
+        </w:rPr>
+        <w:t xml:space="preserve"> </w:t>
+      </w:r>
+      <w:r>
+        <w:rPr>
+          <w:color w:val="92D050"/>
+        </w:rPr>
+        <w:t>So when we try to bundle our code, we would get an error which you can actually see if you save this, triggering</w:t>
+      </w:r>
+      <w:r>
+        <w:rPr>
+          <w:color w:val="92D050"/>
+        </w:rPr>
+        <w:t xml:space="preserve"> </w:t>
+      </w:r>
+      <w:r>
+        <w:rPr>
+          <w:color w:val="92D050"/>
+        </w:rPr>
+        <w:t>the recompilation,</w:t>
+      </w:r>
+      <w:r>
+        <w:rPr>
+          <w:color w:val="92D050"/>
+        </w:rPr>
+        <w:t xml:space="preserve"> </w:t>
+      </w:r>
+      <w:r>
+        <w:rPr>
+          <w:color w:val="92D050"/>
+        </w:rPr>
+        <w:t>you see that we get an error in the terminal down there, that it can't find server component because</w:t>
+      </w:r>
+      <w:r>
+        <w:rPr>
+          <w:color w:val="92D050"/>
+        </w:rPr>
+        <w:t xml:space="preserve"> </w:t>
+      </w:r>
+      <w:r>
+        <w:rPr>
+          <w:color w:val="92D050"/>
+        </w:rPr>
+        <w:t xml:space="preserve">and this is not Angular, this is </w:t>
+      </w:r>
+      <w:proofErr w:type="spellStart"/>
+      <w:r>
+        <w:rPr>
+          <w:color w:val="92D050"/>
+        </w:rPr>
+        <w:t>TypeScript</w:t>
+      </w:r>
+      <w:proofErr w:type="spellEnd"/>
+      <w:r>
+        <w:rPr>
+          <w:color w:val="92D050"/>
+        </w:rPr>
+        <w:t>,</w:t>
+      </w:r>
+      <w:r>
+        <w:rPr>
+          <w:color w:val="92D050"/>
+        </w:rPr>
+        <w:t xml:space="preserve"> </w:t>
+      </w:r>
+      <w:r>
+        <w:rPr>
+          <w:color w:val="92D050"/>
+        </w:rPr>
+        <w:t>it doesn't know where this file is, where to find this class.</w:t>
+      </w:r>
+      <w:r>
+        <w:rPr>
+          <w:color w:val="92D050"/>
+        </w:rPr>
+        <w:t xml:space="preserve"> </w:t>
+      </w:r>
+      <w:r>
+        <w:rPr>
+          <w:color w:val="92D050"/>
+        </w:rPr>
+        <w:t>So we need to add an import at the top manually pointing to this.</w:t>
+      </w:r>
+      <w:r>
+        <w:rPr>
+          <w:color w:val="92D050"/>
+        </w:rPr>
+        <w:t xml:space="preserve"> So we add server components </w:t>
+      </w:r>
+      <w:r>
+        <w:rPr>
+          <w:color w:val="92D050"/>
+        </w:rPr>
+        <w:t xml:space="preserve">here as an import </w:t>
+      </w:r>
+      <w:proofErr w:type="gramStart"/>
+      <w:r>
+        <w:rPr>
+          <w:color w:val="92D050"/>
+        </w:rPr>
+        <w:t>from .</w:t>
+      </w:r>
+      <w:proofErr w:type="gramEnd"/>
+      <w:r>
+        <w:rPr>
+          <w:color w:val="92D050"/>
+        </w:rPr>
+        <w:t>/server and then here in the server component</w:t>
+      </w:r>
+      <w:r>
+        <w:rPr>
+          <w:color w:val="92D050"/>
+        </w:rPr>
+        <w:t xml:space="preserve"> </w:t>
+      </w:r>
+      <w:r>
+        <w:rPr>
+          <w:color w:val="92D050"/>
+        </w:rPr>
+        <w:t>and you omit the .</w:t>
+      </w:r>
+      <w:proofErr w:type="spellStart"/>
+      <w:r>
+        <w:rPr>
+          <w:color w:val="92D050"/>
+        </w:rPr>
+        <w:t>ts</w:t>
+      </w:r>
+      <w:proofErr w:type="spellEnd"/>
+      <w:r>
+        <w:rPr>
+          <w:color w:val="92D050"/>
+        </w:rPr>
+        <w:t>, you don't add .</w:t>
+      </w:r>
+      <w:proofErr w:type="spellStart"/>
+      <w:r>
+        <w:rPr>
+          <w:color w:val="92D050"/>
+        </w:rPr>
+        <w:t>ts</w:t>
+      </w:r>
+      <w:proofErr w:type="spellEnd"/>
+      <w:r>
+        <w:rPr>
+          <w:color w:val="92D050"/>
+        </w:rPr>
+        <w:t xml:space="preserve"> to your import, it's just </w:t>
+      </w:r>
+      <w:proofErr w:type="spellStart"/>
+      <w:r>
+        <w:rPr>
+          <w:color w:val="92D050"/>
+        </w:rPr>
+        <w:t>server.component</w:t>
+      </w:r>
+      <w:proofErr w:type="spellEnd"/>
+      <w:r>
+        <w:rPr>
+          <w:color w:val="92D050"/>
+        </w:rPr>
+        <w:t>, so the</w:t>
+      </w:r>
+      <w:r>
+        <w:rPr>
+          <w:color w:val="92D050"/>
+        </w:rPr>
+        <w:t xml:space="preserve"> </w:t>
+      </w:r>
+      <w:r>
+        <w:rPr>
+          <w:color w:val="92D050"/>
+        </w:rPr>
+        <w:t xml:space="preserve">file name without the extension, the extension is added by </w:t>
+      </w:r>
+      <w:proofErr w:type="spellStart"/>
+      <w:r>
+        <w:rPr>
+          <w:color w:val="92D050"/>
+        </w:rPr>
+        <w:t>webpack</w:t>
+      </w:r>
+      <w:proofErr w:type="spellEnd"/>
+      <w:r>
+        <w:rPr>
+          <w:color w:val="92D050"/>
+        </w:rPr>
+        <w:t xml:space="preserve"> which bundles our project automatically.</w:t>
+      </w:r>
+      <w:r>
+        <w:rPr>
+          <w:color w:val="92D050"/>
+        </w:rPr>
+        <w:t xml:space="preserve"> </w:t>
+      </w:r>
+      <w:r>
+        <w:rPr>
+          <w:color w:val="92D050"/>
+        </w:rPr>
+        <w:t>So with this and it's just so important,</w:t>
+      </w:r>
+    </w:p>
+    <w:p>
+      <w:pPr>
+        <w:pStyle w:val="NoSpacing"/>
+        <w:jc w:val="both"/>
+        <w:rPr>
+          <w:color w:val="92D050"/>
+        </w:rPr>
+      </w:pPr>
+      <w:r>
+        <w:rPr>
+          <w:color w:val="92D050"/>
+        </w:rPr>
+        <w:t xml:space="preserve">this is not Angular, this is a </w:t>
+      </w:r>
+      <w:proofErr w:type="spellStart"/>
+      <w:r>
+        <w:rPr>
+          <w:color w:val="92D050"/>
+        </w:rPr>
+        <w:t>TypeScript</w:t>
+      </w:r>
+      <w:proofErr w:type="spellEnd"/>
+      <w:r>
+        <w:rPr>
+          <w:color w:val="92D050"/>
+        </w:rPr>
+        <w:t xml:space="preserve"> feature, now </w:t>
+      </w:r>
+      <w:proofErr w:type="spellStart"/>
+      <w:r>
+        <w:rPr>
+          <w:color w:val="92D050"/>
+        </w:rPr>
+        <w:t>TypeScript</w:t>
+      </w:r>
+      <w:proofErr w:type="spellEnd"/>
+      <w:r>
+        <w:rPr>
+          <w:color w:val="92D050"/>
+        </w:rPr>
+        <w:t xml:space="preserve"> knows where to find this,</w:t>
+      </w:r>
+      <w:r>
+        <w:rPr>
+          <w:color w:val="92D050"/>
+        </w:rPr>
+        <w:t xml:space="preserve"> </w:t>
+      </w:r>
+      <w:r>
+        <w:rPr>
+          <w:color w:val="92D050"/>
+        </w:rPr>
+        <w:t>therefore everything can be bundled, so therefore now Angular when it runs knows that we have a server</w:t>
+      </w:r>
+      <w:r>
+        <w:rPr>
+          <w:color w:val="92D050"/>
+        </w:rPr>
+        <w:t xml:space="preserve"> </w:t>
+      </w:r>
+      <w:r>
+        <w:rPr>
+          <w:color w:val="92D050"/>
+        </w:rPr>
+        <w:t>component and that it is part of our app</w:t>
+      </w:r>
+      <w:r>
+        <w:rPr>
+          <w:color w:val="92D050"/>
+        </w:rPr>
+        <w:t xml:space="preserve"> </w:t>
+      </w:r>
+      <w:r>
+        <w:rPr>
+          <w:color w:val="92D050"/>
+        </w:rPr>
+        <w:t>and with this, we can now finally use our component.</w:t>
+      </w:r>
+      <w:r>
+        <w:rPr>
+          <w:color w:val="92D050"/>
+        </w:rPr>
+        <w:t xml:space="preserve"> </w:t>
+      </w:r>
+      <w:r>
+        <w:rPr>
+          <w:color w:val="92D050"/>
+        </w:rPr>
+        <w:t>We will do this in the next lecture</w:t>
+      </w:r>
+      <w:r>
+        <w:rPr>
+          <w:color w:val="92D050"/>
+        </w:rPr>
+        <w:t xml:space="preserve"> </w:t>
+      </w:r>
+      <w:r>
+        <w:rPr>
+          <w:color w:val="92D050"/>
+        </w:rPr>
+        <w:t>but maybe you're also wondering what imports and providers does here in the app module.</w:t>
+      </w:r>
+      <w:r>
+        <w:rPr>
+          <w:color w:val="92D050"/>
+        </w:rPr>
+        <w:t xml:space="preserve"> </w:t>
+      </w:r>
+      <w:r>
+        <w:rPr>
+          <w:color w:val="92D050"/>
+        </w:rPr>
+        <w:t>I'll come back to providers later in the services section, imports simply allows us to add some other</w:t>
+      </w:r>
+      <w:r>
+        <w:rPr>
+          <w:color w:val="92D050"/>
+        </w:rPr>
+        <w:t xml:space="preserve"> </w:t>
+      </w:r>
+      <w:r>
+        <w:rPr>
+          <w:color w:val="92D050"/>
+        </w:rPr>
+        <w:t>modules</w:t>
+      </w:r>
+      <w:r>
+        <w:rPr>
+          <w:color w:val="92D050"/>
+        </w:rPr>
+        <w:t xml:space="preserve"> </w:t>
+      </w:r>
+      <w:r>
+        <w:rPr>
+          <w:color w:val="92D050"/>
+        </w:rPr>
+        <w:t>to this module because I told you, you can split up your app into multiple modules and then you can import</w:t>
+      </w:r>
+      <w:r>
+        <w:rPr>
+          <w:color w:val="92D050"/>
+        </w:rPr>
+        <w:t xml:space="preserve"> </w:t>
+      </w:r>
+      <w:r>
+        <w:rPr>
+          <w:color w:val="92D050"/>
+        </w:rPr>
+        <w:t xml:space="preserve">these modules to basically make this module a bit leaner and outsource some stuff </w:t>
+      </w:r>
+      <w:r>
+        <w:rPr>
+          <w:color w:val="92D050"/>
+        </w:rPr>
+        <w:lastRenderedPageBreak/>
+        <w:t>into another module.</w:t>
+      </w:r>
+      <w:r>
+        <w:rPr>
+          <w:color w:val="92D050"/>
+        </w:rPr>
+        <w:t xml:space="preserve"> </w:t>
+      </w:r>
+      <w:r>
+        <w:rPr>
+          <w:color w:val="92D050"/>
+        </w:rPr>
+        <w:t>Now I told you that we are only going to use one module,</w:t>
+      </w:r>
+      <w:r>
+        <w:rPr>
+          <w:color w:val="92D050"/>
+        </w:rPr>
+        <w:t xml:space="preserve"> </w:t>
+      </w:r>
+      <w:r>
+        <w:rPr>
+          <w:color w:val="92D050"/>
+        </w:rPr>
+        <w:t>so what are we importing here?</w:t>
+      </w:r>
+      <w:r>
+        <w:rPr>
+          <w:color w:val="92D050"/>
+        </w:rPr>
+        <w:t xml:space="preserve"> </w:t>
+      </w:r>
+      <w:r>
+        <w:rPr>
+          <w:color w:val="92D050"/>
+        </w:rPr>
+        <w:t xml:space="preserve">Some modules built into Angular because Angular itself is split </w:t>
+      </w:r>
+      <w:r>
+        <w:rPr>
+          <w:color w:val="92D050"/>
+        </w:rPr>
+        <w:t xml:space="preserve">up into modules, so the browser </w:t>
+      </w:r>
+      <w:r>
+        <w:rPr>
+          <w:color w:val="92D050"/>
+        </w:rPr>
+        <w:t>module</w:t>
+      </w:r>
+      <w:r>
+        <w:rPr>
+          <w:color w:val="92D050"/>
+        </w:rPr>
+        <w:t xml:space="preserve"> </w:t>
+      </w:r>
+      <w:r>
+        <w:rPr>
+          <w:color w:val="92D050"/>
+        </w:rPr>
+        <w:t>for example gives us all the base functionality we need to start our app and forms and HTTP module, that</w:t>
+      </w:r>
+      <w:r>
+        <w:rPr>
+          <w:color w:val="92D050"/>
+        </w:rPr>
+        <w:t xml:space="preserve"> </w:t>
+      </w:r>
+      <w:r>
+        <w:rPr>
+          <w:color w:val="92D050"/>
+        </w:rPr>
+        <w:t>is something I'll come back to in the forms or HTTP section of the course.</w:t>
+      </w:r>
+      <w:r>
+        <w:rPr>
+          <w:color w:val="92D050"/>
+        </w:rPr>
+        <w:t xml:space="preserve"> </w:t>
+      </w:r>
+      <w:r>
+        <w:rPr>
+          <w:color w:val="92D050"/>
+          <w:u w:val="single"/>
+        </w:rPr>
+        <w:t>So with this, the basics about this module should be clear, again we'll dive deeper into this later in the</w:t>
+      </w:r>
+      <w:r>
+        <w:rPr>
+          <w:color w:val="92D050"/>
+        </w:rPr>
+        <w:t xml:space="preserve"> </w:t>
+      </w:r>
+      <w:r>
+        <w:rPr>
+          <w:color w:val="92D050"/>
+        </w:rPr>
+        <w:t>course.</w:t>
+      </w:r>
+      <w:r>
+        <w:rPr>
+          <w:color w:val="92D050"/>
+        </w:rPr>
+        <w:t xml:space="preserve"> </w:t>
+      </w:r>
+      <w:r>
+        <w:rPr>
+          <w:color w:val="92D050"/>
+        </w:rPr>
+        <w:t>We also registered our own component,</w:t>
+      </w:r>
+      <w:r>
+        <w:rPr>
+          <w:color w:val="92D050"/>
+        </w:rPr>
+        <w:t xml:space="preserve"> </w:t>
+      </w:r>
+      <w:r>
+        <w:rPr>
+          <w:color w:val="92D050"/>
+        </w:rPr>
+        <w:t>let's now use it in the next lecture.</w:t>
+      </w:r>
+    </w:p>
+    <w:p>
+      <w:pPr>
+        <w:pStyle w:val="NoSpacing"/>
+        <w:jc w:val="both"/>
+        <w:rPr>
+          <w:color w:val="92D050"/>
+        </w:rPr>
+      </w:pPr>
+    </w:p>
+    <w:p>
+      <w:pPr>
+        <w:pStyle w:val="NoSpacing"/>
+        <w:jc w:val="both"/>
         <w:rPr>
           <w:color w:val="92D050"/>
         </w:rPr>
       </w:pPr>
       <w:bookmarkStart w:id="0" w:name="_GoBack"/>
       <w:bookmarkEnd w:id="0"/>
+    </w:p>
+    <w:p>
+      <w:pPr>
+        <w:pStyle w:val="NoSpacing"/>
+        <w:jc w:val="both"/>
+        <w:rPr>
+          <w:color w:val="92D050"/>
+        </w:rPr>
+      </w:pPr>
+    </w:p>
+    <w:p>
+      <w:pPr>
+        <w:pStyle w:val="NoSpacing"/>
+        <w:jc w:val="both"/>
+        <w:rPr>
+          <w:color w:val="92D050"/>
+        </w:rPr>
+      </w:pPr>
+    </w:p>
+    <w:p>
+      <w:pPr>
+        <w:pStyle w:val="NoSpacing"/>
+        <w:jc w:val="both"/>
+        <w:rPr>
+          <w:color w:val="92D050"/>
+        </w:rPr>
+      </w:pPr>
     </w:p>
     <w:sectPr>
       <w:pgSz w:w="12240" w:h="15840"/>

</xml_diff>